<commit_message>
Added: set_circuit, modified: user_interface and display methods
</commit_message>
<xml_diff>
--- a/Documentation.docx
+++ b/Documentation.docx
@@ -154,6 +154,7 @@
           <w:szCs w:val="52"/>
         </w:rPr>
       </w:pPr>
+      <w:proofErr w:type="spellStart"/>
       <w:r>
         <w:rPr>
           <w:rFonts w:ascii="Arial" w:hAnsi="Arial"/>
@@ -162,18 +163,9 @@
           <w:sz w:val="52"/>
           <w:szCs w:val="52"/>
         </w:rPr>
-        <w:t>Game</w:t>
-      </w:r>
-      <w:r>
-        <w:rPr>
-          <w:rFonts w:ascii="Arial" w:hAnsi="Arial"/>
-          <w:b/>
-          <w:bCs/>
-          <w:sz w:val="52"/>
-          <w:szCs w:val="52"/>
-        </w:rPr>
-        <w:t>Chess</w:t>
-      </w:r>
+        <w:t>CircuitSimulator</w:t>
+      </w:r>
+      <w:proofErr w:type="spellEnd"/>
     </w:p>
     <w:p/>
     <w:p/>
@@ -277,13 +269,31 @@
         <w:rPr>
           <w:rFonts w:ascii="Arial" w:hAnsi="Arial"/>
         </w:rPr>
-        <w:t>czwartek</w:t>
+        <w:t>piątek</w:t>
       </w:r>
       <w:r>
         <w:rPr>
           <w:rFonts w:ascii="Arial" w:hAnsi="Arial"/>
         </w:rPr>
-        <w:t xml:space="preserve"> 14:40</w:t>
+        <w:t xml:space="preserve"> </w:t>
+      </w:r>
+      <w:r>
+        <w:rPr>
+          <w:rFonts w:ascii="Arial" w:hAnsi="Arial"/>
+        </w:rPr>
+        <w:t>13</w:t>
+      </w:r>
+      <w:r>
+        <w:rPr>
+          <w:rFonts w:ascii="Arial" w:hAnsi="Arial"/>
+        </w:rPr>
+        <w:t>:</w:t>
+      </w:r>
+      <w:r>
+        <w:rPr>
+          <w:rFonts w:ascii="Arial" w:hAnsi="Arial"/>
+        </w:rPr>
+        <w:t>00</w:t>
       </w:r>
     </w:p>
     <w:p/>
@@ -339,16 +349,7 @@
         <w:pStyle w:val="Tekstpodstawowy"/>
       </w:pPr>
       <w:r>
-        <w:t xml:space="preserve">Projekt GameChess jest programem umożliwiającym użytkownikowi rozegranie partii w szachy. Partię można </w:t>
-      </w:r>
-      <w:r>
-        <w:t xml:space="preserve">rozegrać z drugą osobą </w:t>
-      </w:r>
-      <w:r>
-        <w:t xml:space="preserve">lub </w:t>
-      </w:r>
-      <w:r>
-        <w:t xml:space="preserve">z prostym botem szachowym. </w:t>
+        <w:t>Symulator obwodów RLC napisany w C++. Rozwiązuje cały układ przy pomocy metody węzłowej. Oblicza spadki napięć i prądy płynące przez każdy element.</w:t>
       </w:r>
     </w:p>
     <w:p>
@@ -376,7 +377,7 @@
         <w:rPr>
           <w:lang w:val="en-GB"/>
         </w:rPr>
-        <w:t xml:space="preserve">Project GameChess is program that allows user to play chess. User can play against other player or against simple chess bot. </w:t>
+        <w:t>Simulator of RLC circuits. Solves circuit with usage of nodal analysis. Calculates current and voltage across all elements.</w:t>
       </w:r>
     </w:p>
     <w:p>
@@ -392,78 +393,7 @@
         <w:pStyle w:val="Tekstpodstawowy"/>
       </w:pPr>
       <w:r>
-        <w:t>Po całym interfejsie poruszamy się klawiszami [W,A,S,D]. Po kliknięciu [Enter] wybieramy daną opcję. Aby wykonać ruch, należy najpierw wybrać figurę, którą chcemy się poruszyć, a następnie wybieramy pole, na które chcemy ruszyć wybraną figurą</w:t>
-      </w:r>
-      <w:r>
-        <w:t xml:space="preserve">. Jeśli ruch będzie nie prawidłowy, to należy powtórzyć podane czynności. Opcja </w:t>
-      </w:r>
-      <w:r>
-        <w:rPr>
-          <w:i/>
-          <w:iCs/>
-        </w:rPr>
-        <w:t>New game</w:t>
-      </w:r>
-      <w:r>
-        <w:t xml:space="preserve"> pozwala nam zacząć partię od nowa. </w:t>
-      </w:r>
-      <w:r>
-        <w:rPr>
-          <w:i/>
-          <w:iCs/>
-        </w:rPr>
-        <w:t xml:space="preserve">Save position </w:t>
-      </w:r>
-      <w:r>
-        <w:t xml:space="preserve">pozwala nam </w:t>
-      </w:r>
-      <w:r>
-        <w:t xml:space="preserve">na zapisanie obecnej pozycji. </w:t>
-      </w:r>
-      <w:r>
-        <w:rPr>
-          <w:i/>
-          <w:iCs/>
-        </w:rPr>
-        <w:t xml:space="preserve">Load position </w:t>
-      </w:r>
-      <w:r>
-        <w:t xml:space="preserve">wczytuje ostatnią zapisaną pozycję. </w:t>
-      </w:r>
-      <w:r>
-        <w:rPr>
-          <w:i/>
-          <w:iCs/>
-        </w:rPr>
-        <w:t xml:space="preserve">Save game record </w:t>
-      </w:r>
-      <w:r>
-        <w:t xml:space="preserve">zapisuje zapis partii, czyli wszystkie wykonane ruch w partii do tego momentu. Zapis będzie się znajdował w pliku tekstowym zapis_partii.txt. Po przez wybranie opcji </w:t>
-      </w:r>
-      <w:r>
-        <w:rPr>
-          <w:i/>
-          <w:iCs/>
-        </w:rPr>
-        <w:t>Quit</w:t>
-      </w:r>
-      <w:r>
-        <w:t xml:space="preserve"> wychodzimy z programu. </w:t>
-      </w:r>
-    </w:p>
-    <w:p>
-      <w:pPr>
-        <w:pStyle w:val="Tekstpodstawowy"/>
-        <w:ind w:firstLine="0"/>
-      </w:pPr>
-      <w:r>
-        <w:t>Szachy jest to gra</w:t>
-      </w:r>
-      <w:r>
-        <w:t xml:space="preserve"> planszowa</w:t>
-      </w:r>
-      <w:r>
-        <w:t>, którą rozgrywa się na szachownicy 8x8, każda ze stron zaczyna z 16 figurami. Celem gry jest danie mata przeciwnikowi, to znaczy doprowadzenia do takiej sytuacji, w której król jest atakowany i nie może się ruszyć na żadne inne pole bez groźby zbicia w następnym ruchu.</w:t>
+        <w:t>Do obwodu wprowadzamy elementy poprzez podanie typu, numeru końcówek oraz wartości danego elementu. Jeśli dwa elementy mają taki sam numer końcówki tzn. że są ze sobą połączone. Wygodne jest napisanie wcześniej całego układu w pliku tekstowym, a następnie podanie go jako strumień wchodzący do pliku .exe.</w:t>
       </w:r>
     </w:p>
     <w:p>
@@ -479,15 +409,31 @@
         <w:pStyle w:val="Tekstpodstawowy"/>
       </w:pPr>
       <w:r>
-        <w:t>Program został napisany w Visual Studio 2022. Kompilacja standardowa.</w:t>
-      </w:r>
-    </w:p>
-    <w:p>
-      <w:pPr>
-        <w:pStyle w:val="Tekstpodstawowy"/>
-      </w:pPr>
-      <w:r>
-        <w:t>Przez użycie biblioteki Windows.h ten program działa jedynie na systemach Windows.</w:t>
+        <w:t xml:space="preserve">Program został napisany w </w:t>
+      </w:r>
+      <w:proofErr w:type="spellStart"/>
+      <w:r>
+        <w:t>CLion</w:t>
+      </w:r>
+      <w:proofErr w:type="spellEnd"/>
+      <w:r>
+        <w:t xml:space="preserve"> - IDE od czeskiej firmy </w:t>
+      </w:r>
+      <w:proofErr w:type="spellStart"/>
+      <w:r>
+        <w:t>JetBrains</w:t>
+      </w:r>
+      <w:proofErr w:type="spellEnd"/>
+      <w:r>
+        <w:t xml:space="preserve">. Kompilacja projektu była wykonywana poprzez narzędzie </w:t>
+      </w:r>
+      <w:proofErr w:type="spellStart"/>
+      <w:r>
+        <w:t>CMake</w:t>
+      </w:r>
+      <w:proofErr w:type="spellEnd"/>
+      <w:r>
+        <w:t>.</w:t>
       </w:r>
     </w:p>
     <w:p>
@@ -514,13 +460,22 @@
           <w:numId w:val="2"/>
         </w:numPr>
       </w:pPr>
-      <w:r>
-        <w:rPr>
-          <w:i/>
-          <w:iCs/>
-        </w:rPr>
-        <w:t>GUI.h</w:t>
-      </w:r>
+      <w:proofErr w:type="spellStart"/>
+      <w:r>
+        <w:rPr>
+          <w:i/>
+          <w:iCs/>
+        </w:rPr>
+        <w:t>Circuit</w:t>
+      </w:r>
+      <w:r>
+        <w:rPr>
+          <w:i/>
+          <w:iCs/>
+        </w:rPr>
+        <w:t>.h</w:t>
+      </w:r>
+      <w:proofErr w:type="spellEnd"/>
       <w:r>
         <w:t xml:space="preserve">, </w:t>
       </w:r>
@@ -529,27 +484,20 @@
           <w:i/>
           <w:iCs/>
         </w:rPr>
-        <w:t>GUI</w:t>
-      </w:r>
-      <w:r>
-        <w:rPr>
-          <w:i/>
-          <w:iCs/>
-        </w:rPr>
-        <w:t>.cpp</w:t>
-      </w:r>
-      <w:r>
-        <w:rPr>
-          <w:i/>
-          <w:iCs/>
-        </w:rPr>
-        <w:t xml:space="preserve"> </w:t>
-      </w:r>
-      <w:r>
-        <w:t>–</w:t>
-      </w:r>
-      <w:r>
-        <w:t xml:space="preserve"> deklaracja oraz implementacja prostego graficznego interfejsu użytkownika</w:t>
+        <w:t>Circuit</w:t>
+      </w:r>
+      <w:r>
+        <w:rPr>
+          <w:i/>
+          <w:iCs/>
+        </w:rPr>
+        <w:t xml:space="preserve">.cpp </w:t>
+      </w:r>
+      <w:r>
+        <w:t xml:space="preserve">– </w:t>
+      </w:r>
+      <w:r>
+        <w:t>deklaracja oraz implementacja obwodu elektronicznego wraz z algorytmami rozwiązywania układu</w:t>
       </w:r>
     </w:p>
     <w:p>
@@ -560,27 +508,33 @@
           <w:numId w:val="2"/>
         </w:numPr>
       </w:pPr>
-      <w:r>
-        <w:rPr>
-          <w:i/>
-          <w:iCs/>
-        </w:rPr>
-        <w:t xml:space="preserve">Interface.h, Interface.cpp </w:t>
-      </w:r>
-      <w:r>
-        <w:t>–</w:t>
-      </w:r>
-      <w:r>
-        <w:t xml:space="preserve"> deklaracja oraz implementacja funkcji związan</w:t>
+      <w:proofErr w:type="spellStart"/>
+      <w:r>
+        <w:rPr>
+          <w:i/>
+          <w:iCs/>
+        </w:rPr>
+        <w:t>Interface.h</w:t>
+      </w:r>
+      <w:proofErr w:type="spellEnd"/>
+      <w:r>
+        <w:rPr>
+          <w:i/>
+          <w:iCs/>
+        </w:rPr>
+        <w:t xml:space="preserve">, Interface.cpp </w:t>
+      </w:r>
+      <w:r>
+        <w:t>– deklaracja oraz implementacja funkcji związan</w:t>
       </w:r>
       <w:r>
         <w:t>ych</w:t>
       </w:r>
       <w:r>
-        <w:t xml:space="preserve"> z poruszaniem się użytkownika po interfejsie </w:t>
-      </w:r>
-      <w:r>
-        <w:t>oraz zapisywania i wczytywania stanu programu</w:t>
+        <w:t xml:space="preserve"> z </w:t>
+      </w:r>
+      <w:r>
+        <w:t>interfejsem użytkownika</w:t>
       </w:r>
     </w:p>
     <w:p>
@@ -591,12 +545,13 @@
           <w:numId w:val="2"/>
         </w:numPr>
       </w:pPr>
-      <w:r>
-        <w:rPr>
-          <w:i/>
-          <w:iCs/>
-        </w:rPr>
-        <w:t>Position</w:t>
+      <w:proofErr w:type="spellStart"/>
+      <w:r>
+        <w:rPr>
+          <w:i/>
+          <w:iCs/>
+        </w:rPr>
+        <w:t>Element</w:t>
       </w:r>
       <w:r>
         <w:t>.</w:t>
@@ -606,13 +561,44 @@
           <w:i/>
           <w:iCs/>
         </w:rPr>
-        <w:t xml:space="preserve">h, Position,cpp </w:t>
-      </w:r>
-      <w:r>
-        <w:t>–</w:t>
-      </w:r>
-      <w:r>
-        <w:t xml:space="preserve"> deklaracja oraz implementacja klasy Position odpowiadającej za wyświetlanie figur na szachownicy</w:t>
+        <w:t>h</w:t>
+      </w:r>
+      <w:proofErr w:type="spellEnd"/>
+      <w:r>
+        <w:rPr>
+          <w:i/>
+          <w:iCs/>
+        </w:rPr>
+        <w:t xml:space="preserve">, </w:t>
+      </w:r>
+      <w:proofErr w:type="spellStart"/>
+      <w:r>
+        <w:rPr>
+          <w:i/>
+          <w:iCs/>
+        </w:rPr>
+        <w:t>Element</w:t>
+      </w:r>
+      <w:r>
+        <w:rPr>
+          <w:i/>
+          <w:iCs/>
+        </w:rPr>
+        <w:t>,cpp</w:t>
+      </w:r>
+      <w:proofErr w:type="spellEnd"/>
+      <w:r>
+        <w:rPr>
+          <w:i/>
+          <w:iCs/>
+        </w:rPr>
+        <w:t xml:space="preserve"> </w:t>
+      </w:r>
+      <w:r>
+        <w:t xml:space="preserve">– </w:t>
+      </w:r>
+      <w:r>
+        <w:t>klasa abstrakcyjna implementująca element z dwoma końcówkami</w:t>
       </w:r>
     </w:p>
     <w:p>
@@ -623,18 +609,99 @@
           <w:numId w:val="2"/>
         </w:numPr>
       </w:pPr>
-      <w:r>
-        <w:rPr>
-          <w:i/>
-          <w:iCs/>
-        </w:rPr>
-        <w:t xml:space="preserve">ChessPieces.h, ChessPieces.cpp </w:t>
-      </w:r>
-      <w:r>
-        <w:t>–</w:t>
-      </w:r>
-      <w:r>
-        <w:t xml:space="preserve"> deklaracja oraz implementacja klasy ChessPieces</w:t>
+      <w:proofErr w:type="spellStart"/>
+      <w:r>
+        <w:rPr>
+          <w:i/>
+          <w:iCs/>
+        </w:rPr>
+        <w:t>Voltage</w:t>
+      </w:r>
+      <w:r>
+        <w:rPr>
+          <w:i/>
+          <w:iCs/>
+        </w:rPr>
+        <w:t>.h</w:t>
+      </w:r>
+      <w:proofErr w:type="spellEnd"/>
+      <w:r>
+        <w:rPr>
+          <w:i/>
+          <w:iCs/>
+        </w:rPr>
+        <w:t xml:space="preserve">, </w:t>
+      </w:r>
+      <w:r>
+        <w:rPr>
+          <w:i/>
+          <w:iCs/>
+        </w:rPr>
+        <w:t>Voltage</w:t>
+      </w:r>
+      <w:r>
+        <w:rPr>
+          <w:i/>
+          <w:iCs/>
+        </w:rPr>
+        <w:t>.cpp</w:t>
+      </w:r>
+      <w:r>
+        <w:rPr>
+          <w:i/>
+          <w:iCs/>
+        </w:rPr>
+        <w:t xml:space="preserve">, </w:t>
+      </w:r>
+      <w:proofErr w:type="spellStart"/>
+      <w:r>
+        <w:rPr>
+          <w:i/>
+          <w:iCs/>
+        </w:rPr>
+        <w:t>Current</w:t>
+      </w:r>
+      <w:r>
+        <w:rPr>
+          <w:i/>
+          <w:iCs/>
+        </w:rPr>
+        <w:t>.h</w:t>
+      </w:r>
+      <w:proofErr w:type="spellEnd"/>
+      <w:r>
+        <w:rPr>
+          <w:i/>
+          <w:iCs/>
+        </w:rPr>
+        <w:t xml:space="preserve">, </w:t>
+      </w:r>
+      <w:r>
+        <w:rPr>
+          <w:i/>
+          <w:iCs/>
+        </w:rPr>
+        <w:t>Current</w:t>
+      </w:r>
+      <w:r>
+        <w:rPr>
+          <w:i/>
+          <w:iCs/>
+        </w:rPr>
+        <w:t>.cpp</w:t>
+      </w:r>
+      <w:r>
+        <w:rPr>
+          <w:i/>
+          <w:iCs/>
+        </w:rPr>
+        <w:t xml:space="preserve"> </w:t>
+      </w:r>
+      <w:r>
+        <w:t xml:space="preserve">– </w:t>
+      </w:r>
+      <w:r>
+        <w:t>klasy implementujące do programu napięcie oraz natężenie prądu</w:t>
       </w:r>
     </w:p>
     <w:p>
@@ -645,18 +712,34 @@
           <w:numId w:val="2"/>
         </w:numPr>
       </w:pPr>
-      <w:r>
-        <w:rPr>
-          <w:i/>
-          <w:iCs/>
-        </w:rPr>
-        <w:t xml:space="preserve">Bot.h, Bot.cpp </w:t>
-      </w:r>
-      <w:r>
-        <w:t>–</w:t>
-      </w:r>
-      <w:r>
-        <w:t xml:space="preserve"> deklaracja oraz implementacja klasy Bot</w:t>
+      <w:proofErr w:type="spellStart"/>
+      <w:r>
+        <w:rPr>
+          <w:i/>
+          <w:iCs/>
+        </w:rPr>
+        <w:t>Inductor.h</w:t>
+      </w:r>
+      <w:proofErr w:type="spellEnd"/>
+      <w:r>
+        <w:rPr>
+          <w:i/>
+          <w:iCs/>
+        </w:rPr>
+        <w:t>, Inductor.cpp</w:t>
+      </w:r>
+      <w:r>
+        <w:rPr>
+          <w:i/>
+          <w:iCs/>
+        </w:rPr>
+        <w:t xml:space="preserve"> </w:t>
+      </w:r>
+      <w:r>
+        <w:t xml:space="preserve">– </w:t>
+      </w:r>
+      <w:r>
+        <w:t>klasa implementująca cewkę</w:t>
       </w:r>
     </w:p>
     <w:p>
@@ -667,16 +750,195 @@
           <w:numId w:val="2"/>
         </w:numPr>
       </w:pPr>
-      <w:r>
-        <w:rPr>
-          <w:i/>
-          <w:iCs/>
-        </w:rPr>
-        <w:t xml:space="preserve">GameChess.cpp </w:t>
-      </w:r>
-      <w:r>
-        <w:t>– właściwy program, symulujący partię szachową</w:t>
-      </w:r>
+      <w:proofErr w:type="spellStart"/>
+      <w:r>
+        <w:rPr>
+          <w:i/>
+          <w:iCs/>
+        </w:rPr>
+        <w:t>Capacitor</w:t>
+      </w:r>
+      <w:r>
+        <w:rPr>
+          <w:i/>
+          <w:iCs/>
+        </w:rPr>
+        <w:t>.h</w:t>
+      </w:r>
+      <w:proofErr w:type="spellEnd"/>
+      <w:r>
+        <w:rPr>
+          <w:i/>
+          <w:iCs/>
+        </w:rPr>
+        <w:t xml:space="preserve">, </w:t>
+      </w:r>
+      <w:r>
+        <w:rPr>
+          <w:i/>
+          <w:iCs/>
+        </w:rPr>
+        <w:t>Capacitor</w:t>
+      </w:r>
+      <w:r>
+        <w:rPr>
+          <w:i/>
+          <w:iCs/>
+        </w:rPr>
+        <w:t>.cpp</w:t>
+      </w:r>
+      <w:r>
+        <w:rPr>
+          <w:i/>
+          <w:iCs/>
+        </w:rPr>
+        <w:t xml:space="preserve"> </w:t>
+      </w:r>
+      <w:r>
+        <w:t>-</w:t>
+      </w:r>
+      <w:r>
+        <w:t xml:space="preserve">  </w:t>
+      </w:r>
+      <w:r>
+        <w:t xml:space="preserve">klasa implementująca </w:t>
+      </w:r>
+      <w:r>
+        <w:t>kondensator</w:t>
+      </w:r>
+    </w:p>
+    <w:p>
+      <w:pPr>
+        <w:pStyle w:val="Tekstpodstawowy"/>
+        <w:numPr>
+          <w:ilvl w:val="0"/>
+          <w:numId w:val="2"/>
+        </w:numPr>
+      </w:pPr>
+      <w:proofErr w:type="spellStart"/>
+      <w:r>
+        <w:rPr>
+          <w:i/>
+          <w:iCs/>
+        </w:rPr>
+        <w:t>Resistor</w:t>
+      </w:r>
+      <w:r>
+        <w:rPr>
+          <w:i/>
+          <w:iCs/>
+        </w:rPr>
+        <w:t>.h</w:t>
+      </w:r>
+      <w:proofErr w:type="spellEnd"/>
+      <w:r>
+        <w:rPr>
+          <w:i/>
+          <w:iCs/>
+        </w:rPr>
+        <w:t xml:space="preserve">, </w:t>
+      </w:r>
+      <w:r>
+        <w:rPr>
+          <w:i/>
+          <w:iCs/>
+        </w:rPr>
+        <w:t>Resistor</w:t>
+      </w:r>
+      <w:r>
+        <w:rPr>
+          <w:i/>
+          <w:iCs/>
+        </w:rPr>
+        <w:t>.cpp</w:t>
+      </w:r>
+      <w:r>
+        <w:rPr>
+          <w:i/>
+          <w:iCs/>
+        </w:rPr>
+        <w:t xml:space="preserve"> </w:t>
+      </w:r>
+      <w:r>
+        <w:t>-</w:t>
+      </w:r>
+      <w:r>
+        <w:t xml:space="preserve">  </w:t>
+      </w:r>
+      <w:r>
+        <w:t xml:space="preserve">klasa implementująca </w:t>
+      </w:r>
+      <w:r>
+        <w:t>rezystor</w:t>
+      </w:r>
+    </w:p>
+    <w:p>
+      <w:pPr>
+        <w:pStyle w:val="Tekstpodstawowy"/>
+        <w:numPr>
+          <w:ilvl w:val="0"/>
+          <w:numId w:val="2"/>
+        </w:numPr>
+      </w:pPr>
+      <w:proofErr w:type="spellStart"/>
+      <w:r>
+        <w:rPr>
+          <w:i/>
+          <w:iCs/>
+        </w:rPr>
+        <w:t>Source</w:t>
+      </w:r>
+      <w:r>
+        <w:rPr>
+          <w:i/>
+          <w:iCs/>
+        </w:rPr>
+        <w:t>.h</w:t>
+      </w:r>
+      <w:proofErr w:type="spellEnd"/>
+      <w:r>
+        <w:rPr>
+          <w:i/>
+          <w:iCs/>
+        </w:rPr>
+        <w:t>,</w:t>
+      </w:r>
+      <w:r>
+        <w:rPr>
+          <w:i/>
+          <w:iCs/>
+        </w:rPr>
+        <w:t xml:space="preserve"> Source</w:t>
+      </w:r>
+      <w:r>
+        <w:rPr>
+          <w:i/>
+          <w:iCs/>
+        </w:rPr>
+        <w:t>.cpp</w:t>
+      </w:r>
+      <w:r>
+        <w:rPr>
+          <w:i/>
+          <w:iCs/>
+        </w:rPr>
+        <w:t xml:space="preserve"> </w:t>
+      </w:r>
+      <w:r>
+        <w:t xml:space="preserve">- </w:t>
+      </w:r>
+      <w:r>
+        <w:t xml:space="preserve">klasa implementująca </w:t>
+      </w:r>
+      <w:r>
+        <w:t>źródło prądowe oraz napięciowe</w:t>
+      </w:r>
+    </w:p>
+    <w:p>
+      <w:pPr>
+        <w:pStyle w:val="Tekstpodstawowy"/>
+        <w:ind w:left="720" w:firstLine="0"/>
+      </w:pPr>
     </w:p>
     <w:p>
       <w:pPr>
@@ -691,10 +953,7 @@
         <w:pStyle w:val="Tekstpodstawowy"/>
       </w:pPr>
       <w:r>
-        <w:t>W projekcie wykorzystano n</w:t>
-      </w:r>
-      <w:r>
-        <w:t>astępujące dodatkowe biblioteki:</w:t>
+        <w:t>W projekcie wykorzystano następujące dodatkowe biblioteki:</w:t>
       </w:r>
     </w:p>
     <w:p>
@@ -705,47 +964,19 @@
           <w:numId w:val="3"/>
         </w:numPr>
       </w:pPr>
-      <w:r>
-        <w:t>Windows</w:t>
-      </w:r>
-      <w:r>
-        <w:t xml:space="preserve"> API</w:t>
-      </w:r>
+      <w:proofErr w:type="spellStart"/>
+      <w:r>
+        <w:t>Eigen</w:t>
+      </w:r>
+      <w:proofErr w:type="spellEnd"/>
       <w:r>
         <w:t xml:space="preserve"> – </w:t>
       </w:r>
       <w:r>
-        <w:t xml:space="preserve">implementuje rożne funkcje związane z Windows API, </w:t>
-      </w:r>
-      <w:r>
-        <w:t xml:space="preserve">dodaje wiele przydatnych funkcji związanych z manipulacją kolorem tekstu i tła oraz kursorem w konsoli </w:t>
-      </w:r>
-    </w:p>
-    <w:p>
-      <w:pPr>
-        <w:pStyle w:val="Tekstpodstawowy"/>
-        <w:numPr>
-          <w:ilvl w:val="0"/>
-          <w:numId w:val="3"/>
-        </w:numPr>
-      </w:pPr>
-      <w:r>
-        <w:t xml:space="preserve">Conio.h </w:t>
-      </w:r>
-      <w:r>
-        <w:t>–</w:t>
-      </w:r>
-      <w:r>
-        <w:t xml:space="preserve"> </w:t>
-      </w:r>
-      <w:r>
-        <w:t>implementuje funkcje związane z wejście/wyjściem konsoli</w:t>
-      </w:r>
-      <w:r>
-        <w:t xml:space="preserve">, </w:t>
-      </w:r>
-      <w:r>
-        <w:t>pozwala na sprawną komunikację programu z użytkownikiem</w:t>
+        <w:t xml:space="preserve">biblioteka zawierająca klasy i funkcje powiązane z algebrą oraz analizą matematyczną, w programie wykorzystana do implementacji macierzy zespolonych i dokonywania wydajnych obliczeń związanych z metodą węzłową; </w:t>
+      </w:r>
+      <w:r>
+        <w:t>https://eigen.tuxfamily.org/index.php?title=Main_Page</w:t>
       </w:r>
     </w:p>
     <w:p>
@@ -759,7 +990,6 @@
         <w:pStyle w:val="Nagwek1"/>
       </w:pPr>
       <w:r>
-        <w:lastRenderedPageBreak/>
         <w:t>Opis klas</w:t>
       </w:r>
     </w:p>
@@ -783,13 +1013,23 @@
         <w:rPr>
           <w:rFonts w:ascii="Courier New" w:hAnsi="Courier New"/>
         </w:rPr>
-        <w:t>GUI</w:t>
+        <w:lastRenderedPageBreak/>
+        <w:t>Element</w:t>
       </w:r>
       <w:r>
         <w:t xml:space="preserve"> – </w:t>
       </w:r>
       <w:r>
-        <w:t>klasa zawiera metody odpowiedzialne za utworzenie interfejsu graficznego</w:t>
+        <w:t xml:space="preserve">klasa </w:t>
+      </w:r>
+      <w:r>
+        <w:t>abstrakcyjna</w:t>
+      </w:r>
+      <w:r>
+        <w:t xml:space="preserve"> </w:t>
+      </w:r>
+      <w:r>
+        <w:t>zawierająca czysto wirtualne metody oraz pola odpowiedzialne za implementację elementu z dwoma końcówkami</w:t>
       </w:r>
     </w:p>
     <w:p>
@@ -800,26 +1040,59 @@
           <w:numId w:val="4"/>
         </w:numPr>
       </w:pPr>
-      <w:bookmarkStart w:id="0" w:name="_Hlk106133352"/>
+      <w:proofErr w:type="spellStart"/>
       <w:r>
         <w:rPr>
           <w:rFonts w:ascii="Courier New" w:hAnsi="Courier New"/>
         </w:rPr>
-        <w:t>static void</w:t>
-      </w:r>
-      <w:bookmarkEnd w:id="0"/>
+        <w:t>get_node</w:t>
+      </w:r>
+      <w:proofErr w:type="spellEnd"/>
       <w:r>
         <w:rPr>
           <w:rFonts w:ascii="Courier New" w:hAnsi="Courier New"/>
         </w:rPr>
-        <w:t xml:space="preserve"> CreateBoard()</w:t>
-      </w:r>
-      <w:r>
-        <w:t xml:space="preserve"> – </w:t>
-      </w:r>
-      <w:r>
-        <w:t>wyświetla w konsoli szachownicę</w:t>
-      </w:r>
+        <w:t>(</w:t>
+      </w:r>
+      <w:proofErr w:type="spellStart"/>
+      <w:r>
+        <w:rPr>
+          <w:rFonts w:ascii="Courier New" w:hAnsi="Courier New"/>
+        </w:rPr>
+        <w:t>int</w:t>
+      </w:r>
+      <w:proofErr w:type="spellEnd"/>
+      <w:r>
+        <w:rPr>
+          <w:rFonts w:ascii="Courier New" w:hAnsi="Courier New"/>
+        </w:rPr>
+        <w:t xml:space="preserve"> </w:t>
+      </w:r>
+      <w:proofErr w:type="spellStart"/>
+      <w:r>
+        <w:rPr>
+          <w:rFonts w:ascii="Courier New" w:hAnsi="Courier New"/>
+        </w:rPr>
+        <w:t>node</w:t>
+      </w:r>
+      <w:proofErr w:type="spellEnd"/>
+      <w:r>
+        <w:rPr>
+          <w:rFonts w:ascii="Courier New" w:hAnsi="Courier New"/>
+        </w:rPr>
+        <w:t>)</w:t>
+      </w:r>
+      <w:r>
+        <w:t xml:space="preserve"> –</w:t>
+      </w:r>
+      <w:r>
+        <w:t xml:space="preserve"> zwraca końcówkę różną od argumentu </w:t>
+      </w:r>
+      <w:proofErr w:type="spellStart"/>
+      <w:r>
+        <w:t>node</w:t>
+      </w:r>
+      <w:proofErr w:type="spellEnd"/>
     </w:p>
     <w:p>
       <w:pPr>
@@ -829,14 +1102,97 @@
           <w:numId w:val="4"/>
         </w:numPr>
       </w:pPr>
-      <w:r>
-        <w:rPr>
-          <w:rFonts w:ascii="Courier New" w:hAnsi="Courier New" w:cs="Courier New"/>
-        </w:rPr>
-        <w:t>static void CreateMenu()</w:t>
-      </w:r>
-      <w:r>
-        <w:t xml:space="preserve">  – wyświetla w konsoli menu programu oraz instrukcję użytkowania</w:t>
+      <w:proofErr w:type="spellStart"/>
+      <w:r>
+        <w:rPr>
+          <w:rFonts w:ascii="Courier New" w:hAnsi="Courier New" w:cs="Courier New"/>
+        </w:rPr>
+        <w:t>change_node</w:t>
+      </w:r>
+      <w:proofErr w:type="spellEnd"/>
+      <w:r>
+        <w:rPr>
+          <w:rFonts w:ascii="Courier New" w:hAnsi="Courier New" w:cs="Courier New"/>
+        </w:rPr>
+        <w:t>(</w:t>
+      </w:r>
+      <w:proofErr w:type="spellStart"/>
+      <w:r>
+        <w:rPr>
+          <w:rFonts w:ascii="Courier New" w:hAnsi="Courier New" w:cs="Courier New"/>
+        </w:rPr>
+        <w:t>int</w:t>
+      </w:r>
+      <w:proofErr w:type="spellEnd"/>
+      <w:r>
+        <w:rPr>
+          <w:rFonts w:ascii="Courier New" w:hAnsi="Courier New" w:cs="Courier New"/>
+        </w:rPr>
+        <w:t xml:space="preserve"> </w:t>
+      </w:r>
+      <w:proofErr w:type="spellStart"/>
+      <w:r>
+        <w:rPr>
+          <w:rFonts w:ascii="Courier New" w:hAnsi="Courier New" w:cs="Courier New"/>
+        </w:rPr>
+        <w:t>node</w:t>
+      </w:r>
+      <w:proofErr w:type="spellEnd"/>
+      <w:r>
+        <w:rPr>
+          <w:rFonts w:ascii="Courier New" w:hAnsi="Courier New" w:cs="Courier New"/>
+        </w:rPr>
+        <w:t xml:space="preserve">, </w:t>
+      </w:r>
+      <w:proofErr w:type="spellStart"/>
+      <w:r>
+        <w:rPr>
+          <w:rFonts w:ascii="Courier New" w:hAnsi="Courier New" w:cs="Courier New"/>
+        </w:rPr>
+        <w:t>int</w:t>
+      </w:r>
+      <w:proofErr w:type="spellEnd"/>
+      <w:r>
+        <w:rPr>
+          <w:rFonts w:ascii="Courier New" w:hAnsi="Courier New" w:cs="Courier New"/>
+        </w:rPr>
+        <w:t xml:space="preserve"> </w:t>
+      </w:r>
+      <w:proofErr w:type="spellStart"/>
+      <w:r>
+        <w:rPr>
+          <w:rFonts w:ascii="Courier New" w:hAnsi="Courier New" w:cs="Courier New"/>
+        </w:rPr>
+        <w:t>value</w:t>
+      </w:r>
+      <w:proofErr w:type="spellEnd"/>
+      <w:r>
+        <w:rPr>
+          <w:rFonts w:ascii="Courier New" w:hAnsi="Courier New" w:cs="Courier New"/>
+        </w:rPr>
+        <w:t>)</w:t>
+      </w:r>
+      <w:r>
+        <w:t xml:space="preserve">  – </w:t>
+      </w:r>
+      <w:r>
+        <w:t xml:space="preserve">zamienia końcówkę o wartości </w:t>
+      </w:r>
+      <w:proofErr w:type="spellStart"/>
+      <w:r>
+        <w:t>node</w:t>
+      </w:r>
+      <w:proofErr w:type="spellEnd"/>
+      <w:r>
+        <w:t xml:space="preserve"> na wartość </w:t>
+      </w:r>
+      <w:proofErr w:type="spellStart"/>
+      <w:r>
+        <w:t>value</w:t>
+      </w:r>
+      <w:proofErr w:type="spellEnd"/>
+      <w:r>
+        <w:t xml:space="preserve"> </w:t>
       </w:r>
       <w:r>
         <w:t xml:space="preserve"> </w:t>
@@ -856,17 +1212,97 @@
           <w:numId w:val="4"/>
         </w:numPr>
       </w:pPr>
+      <w:proofErr w:type="spellStart"/>
       <w:r>
         <w:rPr>
           <w:rFonts w:ascii="Courier New" w:hAnsi="Courier New"/>
         </w:rPr>
-        <w:t>Position</w:t>
-      </w:r>
-      <w:r>
-        <w:t xml:space="preserve"> – </w:t>
-      </w:r>
-      <w:r>
-        <w:t>klasa zawiera statyczne metody związane z wyświetlaniem figur na szachownicy</w:t>
+        <w:t>Inductor</w:t>
+      </w:r>
+      <w:proofErr w:type="spellEnd"/>
+      <w:r>
+        <w:rPr>
+          <w:rFonts w:ascii="Courier New" w:hAnsi="Courier New"/>
+        </w:rPr>
+        <w:t xml:space="preserve">, </w:t>
+      </w:r>
+      <w:proofErr w:type="spellStart"/>
+      <w:r>
+        <w:rPr>
+          <w:rFonts w:ascii="Courier New" w:hAnsi="Courier New"/>
+        </w:rPr>
+        <w:t>Capacitor</w:t>
+      </w:r>
+      <w:proofErr w:type="spellEnd"/>
+      <w:r>
+        <w:rPr>
+          <w:rFonts w:ascii="Courier New" w:hAnsi="Courier New"/>
+        </w:rPr>
+        <w:t xml:space="preserve">, </w:t>
+      </w:r>
+      <w:proofErr w:type="spellStart"/>
+      <w:r>
+        <w:rPr>
+          <w:rFonts w:ascii="Courier New" w:hAnsi="Courier New"/>
+        </w:rPr>
+        <w:t>Resistance</w:t>
+      </w:r>
+      <w:proofErr w:type="spellEnd"/>
+      <w:r>
+        <w:rPr>
+          <w:rFonts w:ascii="Courier New" w:hAnsi="Courier New"/>
+        </w:rPr>
+        <w:t xml:space="preserve"> </w:t>
+      </w:r>
+      <w:r>
+        <w:t xml:space="preserve">– </w:t>
+      </w:r>
+      <w:r>
+        <w:t>klas</w:t>
+      </w:r>
+      <w:r>
+        <w:t>y</w:t>
+      </w:r>
+      <w:r>
+        <w:t xml:space="preserve"> </w:t>
+      </w:r>
+      <w:r>
+        <w:t>pochodn</w:t>
+      </w:r>
+      <w:r>
+        <w:t>e klasy Element</w:t>
+      </w:r>
+      <w:r>
+        <w:t xml:space="preserve"> implementując</w:t>
+      </w:r>
+      <w:r>
+        <w:t>e</w:t>
+      </w:r>
+      <w:r>
+        <w:t xml:space="preserve"> cewkę</w:t>
+      </w:r>
+      <w:r>
+        <w:t>, kondensator i rezystor</w:t>
+      </w:r>
+      <w:r>
+        <w:t xml:space="preserve"> do obwodu, zwiera</w:t>
+      </w:r>
+      <w:r>
+        <w:t>ją</w:t>
+      </w:r>
+      <w:r>
+        <w:t xml:space="preserve"> metody zwracające odpowiednią impedancję, </w:t>
+      </w:r>
+      <w:proofErr w:type="spellStart"/>
+      <w:r>
+        <w:t>admitancję</w:t>
+      </w:r>
+      <w:proofErr w:type="spellEnd"/>
+      <w:r>
+        <w:t xml:space="preserve"> oraz pola zawierające </w:t>
+      </w:r>
+      <w:r>
+        <w:t>charakterystyczne właściwości danego elementu (indukcyjność, pojemność, rezystancja)</w:t>
       </w:r>
     </w:p>
     <w:p>
@@ -877,18 +1313,33 @@
           <w:numId w:val="4"/>
         </w:numPr>
       </w:pPr>
+      <w:proofErr w:type="spellStart"/>
       <w:r>
         <w:rPr>
           <w:rFonts w:ascii="Courier New" w:hAnsi="Courier New"/>
         </w:rPr>
-        <w:t>static void PiecePosition(int, int, ChessPieces&amp;)</w:t>
-      </w:r>
-      <w:r>
-        <w:t xml:space="preserve"> – zapi</w:t>
-      </w:r>
-      <w:r>
-        <w:t>suje bieżący stan programu</w:t>
-      </w:r>
+        <w:t>is_passive</w:t>
+      </w:r>
+      <w:proofErr w:type="spellEnd"/>
+      <w:r>
+        <w:t xml:space="preserve"> – </w:t>
+      </w:r>
+      <w:r>
+        <w:t xml:space="preserve">zwraca </w:t>
+      </w:r>
+      <w:proofErr w:type="spellStart"/>
+      <w:r>
+        <w:t>true</w:t>
+      </w:r>
+      <w:proofErr w:type="spellEnd"/>
+      <w:r>
+        <w:t xml:space="preserve"> jeśli element jest </w:t>
+      </w:r>
+      <w:proofErr w:type="spellStart"/>
+      <w:r>
+        <w:t>paswny</w:t>
+      </w:r>
+      <w:proofErr w:type="spellEnd"/>
     </w:p>
     <w:p>
       <w:pPr>
@@ -898,12 +1349,14 @@
           <w:numId w:val="4"/>
         </w:numPr>
       </w:pPr>
-      <w:r>
-        <w:rPr>
-          <w:rFonts w:ascii="Courier New" w:hAnsi="Courier New" w:cs="Courier New"/>
-        </w:rPr>
-        <w:t>static void SetAllPieces(vector&lt;ChessPieces&gt;&amp;,</w:t>
-      </w:r>
+      <w:proofErr w:type="spellStart"/>
+      <w:r>
+        <w:rPr>
+          <w:rFonts w:ascii="Courier New" w:hAnsi="Courier New" w:cs="Courier New"/>
+        </w:rPr>
+        <w:t>get_impedance</w:t>
+      </w:r>
+      <w:proofErr w:type="spellEnd"/>
       <w:r>
         <w:rPr>
           <w:rFonts w:ascii="Courier New" w:hAnsi="Courier New" w:cs="Courier New"/>
@@ -911,25 +1364,10 @@
         <w:t xml:space="preserve"> </w:t>
       </w:r>
       <w:r>
-        <w:rPr>
-          <w:rFonts w:ascii="Courier New" w:hAnsi="Courier New" w:cs="Courier New"/>
-        </w:rPr>
-        <w:t>vector&lt;ChessPieces&gt;</w:t>
-      </w:r>
-      <w:r>
-        <w:rPr>
-          <w:rFonts w:ascii="Courier New" w:hAnsi="Courier New" w:cs="Courier New"/>
-        </w:rPr>
-        <w:t xml:space="preserve">&amp;) </w:t>
-      </w:r>
-      <w:r>
-        <w:t>–</w:t>
-      </w:r>
-      <w:r>
-        <w:t xml:space="preserve"> </w:t>
-      </w:r>
-      <w:r>
-        <w:t>ustawia wszystkie figury na swoje pozycje startowe</w:t>
+        <w:t xml:space="preserve">– </w:t>
+      </w:r>
+      <w:r>
+        <w:t>zwraca impedancję elementu</w:t>
       </w:r>
     </w:p>
     <w:p>
@@ -939,18 +1377,75 @@
           <w:ilvl w:val="1"/>
           <w:numId w:val="4"/>
         </w:numPr>
-      </w:pPr>
-      <w:r>
-        <w:rPr>
-          <w:rFonts w:ascii="Courier New" w:hAnsi="Courier New" w:cs="Courier New"/>
-        </w:rPr>
-        <w:t xml:space="preserve">static void Clear() </w:t>
+        <w:rPr>
+          <w:rFonts w:ascii="Courier New" w:hAnsi="Courier New" w:cs="Courier New"/>
+        </w:rPr>
+      </w:pPr>
+      <w:proofErr w:type="spellStart"/>
+      <w:r>
+        <w:rPr>
+          <w:rFonts w:ascii="Courier New" w:hAnsi="Courier New" w:cs="Courier New"/>
+        </w:rPr>
+        <w:t>get_admittance</w:t>
+      </w:r>
+      <w:proofErr w:type="spellEnd"/>
+      <w:r>
+        <w:rPr>
+          <w:rFonts w:ascii="Courier New" w:hAnsi="Courier New" w:cs="Courier New"/>
+        </w:rPr>
+        <w:t xml:space="preserve"> </w:t>
+      </w:r>
+      <w:r>
+        <w:t xml:space="preserve">– </w:t>
+      </w:r>
+      <w:r>
+        <w:t xml:space="preserve">zwraca </w:t>
+      </w:r>
+      <w:proofErr w:type="spellStart"/>
+      <w:r>
+        <w:t>admitancję</w:t>
+      </w:r>
+      <w:proofErr w:type="spellEnd"/>
+      <w:r>
+        <w:t xml:space="preserve"> elementu</w:t>
+      </w:r>
+    </w:p>
+    <w:p>
+      <w:pPr>
+        <w:pStyle w:val="Tekstpodstawowy"/>
+        <w:numPr>
+          <w:ilvl w:val="1"/>
+          <w:numId w:val="4"/>
+        </w:numPr>
+        <w:rPr>
+          <w:rFonts w:ascii="Courier New" w:hAnsi="Courier New" w:cs="Courier New"/>
+        </w:rPr>
+      </w:pPr>
+      <w:proofErr w:type="spellStart"/>
+      <w:r>
+        <w:rPr>
+          <w:rFonts w:ascii="Courier New" w:hAnsi="Courier New" w:cs="Courier New"/>
+        </w:rPr>
+        <w:t>get</w:t>
+      </w:r>
+      <w:r>
+        <w:rPr>
+          <w:rFonts w:ascii="Courier New" w:hAnsi="Courier New" w:cs="Courier New"/>
+        </w:rPr>
+        <w:t>_properties</w:t>
+      </w:r>
+      <w:proofErr w:type="spellEnd"/>
+      <w:r>
+        <w:rPr>
+          <w:rFonts w:ascii="Courier New" w:hAnsi="Courier New" w:cs="Courier New"/>
+        </w:rPr>
+        <w:t xml:space="preserve"> </w:t>
       </w:r>
       <w:r>
         <w:t>–</w:t>
       </w:r>
       <w:r>
-        <w:t xml:space="preserve"> czyści szachownicę ze wszystkich figur, które się na niej znajdują</w:t>
+        <w:t xml:space="preserve"> zwraca wartość charakteryzującą dany element</w:t>
       </w:r>
     </w:p>
     <w:p>
@@ -965,25 +1460,16 @@
         <w:rPr>
           <w:rFonts w:ascii="Courier New" w:hAnsi="Courier New"/>
         </w:rPr>
-        <w:t>Interface</w:t>
-      </w:r>
-      <w:r>
-        <w:t xml:space="preserve"> – </w:t>
-      </w:r>
-      <w:r>
-        <w:t>klasa zawierająca metody pozwala</w:t>
-      </w:r>
-      <w:r>
-        <w:t xml:space="preserve">jące </w:t>
-      </w:r>
-      <w:r>
-        <w:t>użytkownik</w:t>
-      </w:r>
-      <w:r>
-        <w:t>owi na poruszanie się</w:t>
-      </w:r>
-      <w:r>
-        <w:t xml:space="preserve"> po interfejsie oraz zapisywania i wczytywania stanu programu</w:t>
+        <w:t xml:space="preserve">Source </w:t>
+      </w:r>
+      <w:r>
+        <w:t xml:space="preserve"> </w:t>
+      </w:r>
+      <w:r>
+        <w:t xml:space="preserve">–  </w:t>
+      </w:r>
+      <w:r>
+        <w:t>klasa pochodna klasy Element, implementuje źródła napięciowe i prądowe w obwodzie</w:t>
       </w:r>
     </w:p>
     <w:p>
@@ -993,41 +1479,32 @@
           <w:ilvl w:val="1"/>
           <w:numId w:val="4"/>
         </w:numPr>
-      </w:pPr>
-      <w:bookmarkStart w:id="1" w:name="_Hlk106134370"/>
-      <w:r>
-        <w:rPr>
-          <w:rFonts w:ascii="Courier New" w:hAnsi="Courier New"/>
-        </w:rPr>
-        <w:t>void</w:t>
-      </w:r>
-      <w:bookmarkEnd w:id="1"/>
-      <w:r>
-        <w:rPr>
-          <w:rFonts w:ascii="Courier New" w:hAnsi="Courier New"/>
-        </w:rPr>
-        <w:t xml:space="preserve"> Coord</w:t>
-      </w:r>
-      <w:r>
-        <w:rPr>
-          <w:rFonts w:ascii="Courier New" w:hAnsi="Courier New"/>
-        </w:rPr>
-        <w:t>(</w:t>
-      </w:r>
-      <w:r>
-        <w:rPr>
-          <w:rFonts w:ascii="Courier New" w:hAnsi="Courier New"/>
-        </w:rPr>
-        <w:t>)</w:t>
-      </w:r>
-      <w:r>
-        <w:t xml:space="preserve"> – </w:t>
-      </w:r>
-      <w:r>
+        <w:rPr>
+          <w:rFonts w:ascii="Courier New" w:hAnsi="Courier New" w:cs="Courier New"/>
+        </w:rPr>
+      </w:pPr>
+      <w:proofErr w:type="spellStart"/>
+      <w:r>
+        <w:rPr>
+          <w:rFonts w:ascii="Courier New" w:hAnsi="Courier New" w:cs="Courier New"/>
+        </w:rPr>
+        <w:t>get_complex_value</w:t>
+      </w:r>
+      <w:proofErr w:type="spellEnd"/>
+      <w:r>
+        <w:rPr>
+          <w:rFonts w:ascii="Courier New" w:hAnsi="Courier New" w:cs="Courier New"/>
+        </w:rPr>
         <w:t xml:space="preserve"> </w:t>
       </w:r>
       <w:r>
-        <w:t>dokonuje konwersji wirtualnych współrzędnych związanych z wyborem figury i ruchu na prawdziwe współrzędne kursora w konsoli</w:t>
+        <w:t>–</w:t>
+      </w:r>
+      <w:r>
+        <w:t xml:space="preserve"> </w:t>
+      </w:r>
+      <w:r>
+        <w:t>zwraca wartość źródła w postaci liczby zespolonej po przekształceniu metodą symboliczną</w:t>
       </w:r>
     </w:p>
     <w:p>
@@ -1037,36 +1514,30 @@
           <w:ilvl w:val="1"/>
           <w:numId w:val="4"/>
         </w:numPr>
-      </w:pPr>
-      <w:r>
-        <w:rPr>
-          <w:rFonts w:ascii="Courier New" w:hAnsi="Courier New"/>
-        </w:rPr>
-        <w:t>void</w:t>
-      </w:r>
-      <w:r>
-        <w:rPr>
-          <w:rFonts w:ascii="Courier New" w:hAnsi="Courier New"/>
-        </w:rPr>
-        <w:t xml:space="preserve"> CoordMenu</w:t>
-      </w:r>
-      <w:r>
-        <w:rPr>
-          <w:rFonts w:ascii="Courier New" w:hAnsi="Courier New"/>
-        </w:rPr>
-        <w:t>()</w:t>
-      </w:r>
-      <w:r>
-        <w:t xml:space="preserve"> – </w:t>
-      </w:r>
-      <w:r>
-        <w:t>dokonuje konwersji wirtualnych współrzędnych</w:t>
-      </w:r>
-      <w:r>
-        <w:t xml:space="preserve"> związanych z menu</w:t>
-      </w:r>
-      <w:r>
-        <w:t xml:space="preserve"> na prawdziwe współrzędne kursora w konsoli</w:t>
+        <w:rPr>
+          <w:rFonts w:ascii="Courier New" w:hAnsi="Courier New" w:cs="Courier New"/>
+        </w:rPr>
+      </w:pPr>
+      <w:proofErr w:type="spellStart"/>
+      <w:r>
+        <w:rPr>
+          <w:rFonts w:ascii="Courier New" w:hAnsi="Courier New" w:cs="Courier New"/>
+        </w:rPr>
+        <w:t>get_type</w:t>
+      </w:r>
+      <w:proofErr w:type="spellEnd"/>
+      <w:r>
+        <w:t xml:space="preserve"> </w:t>
+      </w:r>
+      <w:r>
+        <w:t xml:space="preserve">– zwraca </w:t>
+      </w:r>
+      <w:r>
+        <w:rPr>
+          <w:i/>
+          <w:iCs/>
+        </w:rPr>
+        <w:t xml:space="preserve">typ źródła (napięciowe, prądowe, sterowane itd.) </w:t>
       </w:r>
     </w:p>
     <w:p>
@@ -1076,39 +1547,23 @@
           <w:ilvl w:val="1"/>
           <w:numId w:val="4"/>
         </w:numPr>
-      </w:pPr>
-      <w:r>
-        <w:rPr>
-          <w:rFonts w:ascii="Courier New" w:hAnsi="Courier New"/>
-        </w:rPr>
-        <w:t>void</w:t>
-      </w:r>
-      <w:r>
-        <w:rPr>
-          <w:rFonts w:ascii="Courier New" w:hAnsi="Courier New"/>
-        </w:rPr>
-        <w:t xml:space="preserve"> CoordP</w:t>
-      </w:r>
-      <w:r>
-        <w:rPr>
-          <w:rFonts w:ascii="Courier New" w:hAnsi="Courier New"/>
-        </w:rPr>
-        <w:t>()</w:t>
-      </w:r>
+        <w:rPr>
+          <w:rFonts w:ascii="Courier New" w:hAnsi="Courier New" w:cs="Courier New"/>
+        </w:rPr>
+      </w:pPr>
+      <w:proofErr w:type="spellStart"/>
+      <w:r>
+        <w:rPr>
+          <w:rFonts w:ascii="Courier New" w:hAnsi="Courier New" w:cs="Courier New"/>
+        </w:rPr>
+        <w:t>get_amp</w:t>
+      </w:r>
+      <w:proofErr w:type="spellEnd"/>
       <w:r>
         <w:t xml:space="preserve">– </w:t>
       </w:r>
       <w:r>
-        <w:t xml:space="preserve"> </w:t>
-      </w:r>
-      <w:r>
-        <w:t xml:space="preserve">dokonuje konwersji wirtualnych współrzędnych </w:t>
-      </w:r>
-      <w:r>
-        <w:t xml:space="preserve">związanych z wyborem promowanej figury </w:t>
-      </w:r>
-      <w:r>
-        <w:t>na prawdziwe współrzędne kursora w konsoli</w:t>
+        <w:t>zwraca amplitudę</w:t>
       </w:r>
     </w:p>
     <w:p>
@@ -1118,62 +1573,26 @@
           <w:ilvl w:val="1"/>
           <w:numId w:val="4"/>
         </w:numPr>
-      </w:pPr>
-      <w:r>
-        <w:rPr>
-          <w:rFonts w:ascii="Courier New" w:hAnsi="Courier New"/>
-        </w:rPr>
-        <w:t>voi</w:t>
-      </w:r>
-      <w:r>
-        <w:rPr>
-          <w:rFonts w:ascii="Courier New" w:hAnsi="Courier New"/>
-        </w:rPr>
-        <w:t>d</w:t>
-      </w:r>
-      <w:r>
-        <w:rPr>
-          <w:rFonts w:ascii="Courier New" w:hAnsi="Courier New"/>
-          <w:spacing w:val="-20"/>
-        </w:rPr>
+        <w:rPr>
+          <w:rFonts w:ascii="Courier New" w:hAnsi="Courier New" w:cs="Courier New"/>
+        </w:rPr>
+      </w:pPr>
+      <w:proofErr w:type="spellStart"/>
+      <w:r>
+        <w:rPr>
+          <w:rFonts w:ascii="Courier New" w:hAnsi="Courier New" w:cs="Courier New"/>
+        </w:rPr>
+        <w:t>get_phase</w:t>
+      </w:r>
+      <w:proofErr w:type="spellEnd"/>
+      <w:r>
         <w:t xml:space="preserve"> </w:t>
       </w:r>
       <w:r>
-        <w:rPr>
-          <w:rFonts w:ascii="Courier New" w:hAnsi="Courier New"/>
-          <w:spacing w:val="-20"/>
-        </w:rPr>
-        <w:t>C</w:t>
-      </w:r>
-      <w:r>
-        <w:rPr>
-          <w:rFonts w:ascii="Courier New" w:hAnsi="Courier New" w:cs="Courier New"/>
-          <w:spacing w:val="-20"/>
-        </w:rPr>
-        <w:t>hoice</w:t>
-      </w:r>
-      <w:r>
-        <w:rPr>
-          <w:rFonts w:ascii="Courier New" w:hAnsi="Courier New" w:cs="Courier New"/>
-          <w:spacing w:val="-20"/>
-        </w:rPr>
-        <w:t>()</w:t>
-      </w:r>
-      <w:r>
-        <w:rPr>
-          <w:rFonts w:ascii="Courier New" w:hAnsi="Courier New" w:cs="Courier New"/>
-          <w:spacing w:val="-20"/>
-        </w:rPr>
-        <w:t xml:space="preserve"> </w:t>
-      </w:r>
-      <w:r>
         <w:t xml:space="preserve">– </w:t>
       </w:r>
       <w:r>
-        <w:t xml:space="preserve"> pozwala użytkownikowi na wykonanie ruchu oraz ewentualnie dokonanie innych akcji</w:t>
-      </w:r>
-      <w:r>
-        <w:t xml:space="preserve"> (np. wyjście z programu, zapis itp.)</w:t>
+        <w:t>zwraca fazę</w:t>
       </w:r>
     </w:p>
     <w:p>
@@ -1183,24 +1602,29 @@
           <w:ilvl w:val="1"/>
           <w:numId w:val="4"/>
         </w:numPr>
-      </w:pPr>
-      <w:r>
-        <w:rPr>
-          <w:rFonts w:ascii="Courier New" w:hAnsi="Courier New" w:cs="Courier New"/>
-        </w:rPr>
-        <w:t>void Menu</w:t>
-      </w:r>
-      <w:r>
-        <w:rPr>
-          <w:rFonts w:ascii="Courier New" w:hAnsi="Courier New" w:cs="Courier New"/>
-        </w:rPr>
-        <w:t xml:space="preserve">() </w:t>
-      </w:r>
-      <w:r>
-        <w:t xml:space="preserve">– </w:t>
-      </w:r>
-      <w:r>
-        <w:t xml:space="preserve"> odpowiada za poruszanie się po menu przez użytkownika</w:t>
+        <w:rPr>
+          <w:rFonts w:ascii="Courier New" w:hAnsi="Courier New" w:cs="Courier New"/>
+        </w:rPr>
+      </w:pPr>
+      <w:proofErr w:type="spellStart"/>
+      <w:r>
+        <w:rPr>
+          <w:rFonts w:ascii="Courier New" w:hAnsi="Courier New" w:cs="Courier New"/>
+        </w:rPr>
+        <w:t>get_c_freq</w:t>
+      </w:r>
+      <w:proofErr w:type="spellEnd"/>
+      <w:r>
+        <w:t xml:space="preserve"> </w:t>
+      </w:r>
+      <w:r>
+        <w:t>–</w:t>
+      </w:r>
+      <w:r>
+        <w:t xml:space="preserve"> </w:t>
+      </w:r>
+      <w:r>
+        <w:t>zwraca omegę</w:t>
       </w:r>
     </w:p>
     <w:p>
@@ -1210,18 +1634,72 @@
           <w:ilvl w:val="1"/>
           <w:numId w:val="4"/>
         </w:numPr>
-      </w:pPr>
+        <w:rPr>
+          <w:rFonts w:ascii="Courier New" w:hAnsi="Courier New" w:cs="Courier New"/>
+        </w:rPr>
+      </w:pPr>
+      <w:proofErr w:type="spellStart"/>
+      <w:r>
+        <w:rPr>
+          <w:rFonts w:ascii="Courier New" w:hAnsi="Courier New" w:cs="Courier New"/>
+        </w:rPr>
+        <w:t>get_</w:t>
+      </w:r>
+      <w:r>
+        <w:rPr>
+          <w:rFonts w:ascii="Courier New" w:hAnsi="Courier New" w:cs="Courier New"/>
+        </w:rPr>
+        <w:t>freq</w:t>
+      </w:r>
+      <w:proofErr w:type="spellEnd"/>
+      <w:r>
+        <w:rPr>
+          <w:rFonts w:ascii="Courier New" w:hAnsi="Courier New" w:cs="Courier New"/>
+        </w:rPr>
+        <w:t xml:space="preserve"> </w:t>
+      </w:r>
+      <w:r>
+        <w:t xml:space="preserve">– </w:t>
+      </w:r>
+      <w:r>
+        <w:t>zwraca częstotliwość</w:t>
+      </w:r>
+    </w:p>
+    <w:p>
+      <w:pPr>
+        <w:pStyle w:val="Tekstpodstawowy"/>
+        <w:numPr>
+          <w:ilvl w:val="0"/>
+          <w:numId w:val="4"/>
+        </w:numPr>
+      </w:pPr>
+      <w:proofErr w:type="spellStart"/>
       <w:r>
         <w:rPr>
           <w:rFonts w:ascii="Courier New" w:hAnsi="Courier New"/>
         </w:rPr>
-        <w:t>void Return()</w:t>
-      </w:r>
+        <w:t>Voltage</w:t>
+      </w:r>
+      <w:proofErr w:type="spellEnd"/>
+      <w:r>
+        <w:rPr>
+          <w:rFonts w:ascii="Courier New" w:hAnsi="Courier New"/>
+        </w:rPr>
+        <w:t xml:space="preserve">, </w:t>
+      </w:r>
+      <w:proofErr w:type="spellStart"/>
+      <w:r>
+        <w:rPr>
+          <w:rFonts w:ascii="Courier New" w:hAnsi="Courier New"/>
+        </w:rPr>
+        <w:t>Current</w:t>
+      </w:r>
+      <w:proofErr w:type="spellEnd"/>
       <w:r>
         <w:t xml:space="preserve"> – </w:t>
       </w:r>
       <w:r>
-        <w:t xml:space="preserve"> pozwala użytkownikowi na cofnięcie ruchu</w:t>
+        <w:t xml:space="preserve">klasy implementujące napięcie oraz natężenie prądu, </w:t>
       </w:r>
     </w:p>
     <w:p>
@@ -1231,21 +1709,32 @@
           <w:ilvl w:val="1"/>
           <w:numId w:val="4"/>
         </w:numPr>
-      </w:pPr>
-      <w:r>
-        <w:rPr>
-          <w:rFonts w:ascii="Courier New" w:hAnsi="Courier New" w:cs="Courier New"/>
-        </w:rPr>
-        <w:t xml:space="preserve">void Move() </w:t>
-      </w:r>
-      <w:r>
-        <w:t>–</w:t>
-      </w:r>
-      <w:r>
-        <w:t xml:space="preserve">  </w:t>
-      </w:r>
-      <w:r>
-        <w:t>tworzy listę wykonanych do tej pory ruchów</w:t>
+        <w:rPr>
+          <w:rFonts w:ascii="Courier New" w:hAnsi="Courier New" w:cs="Courier New"/>
+        </w:rPr>
+      </w:pPr>
+      <w:proofErr w:type="spellStart"/>
+      <w:r>
+        <w:rPr>
+          <w:rFonts w:ascii="Courier New" w:hAnsi="Courier New" w:cs="Courier New"/>
+        </w:rPr>
+        <w:t>get_complex_v</w:t>
+      </w:r>
+      <w:proofErr w:type="spellEnd"/>
+      <w:r>
+        <w:rPr>
+          <w:rFonts w:ascii="Courier New" w:hAnsi="Courier New" w:cs="Courier New"/>
+        </w:rPr>
+        <w:t xml:space="preserve"> </w:t>
+      </w:r>
+      <w:r>
+        <w:t xml:space="preserve">–  </w:t>
+      </w:r>
+      <w:r>
+        <w:t>zwraca wartość źródła w postaci liczby zespolonej po przekształceniu metodą symboliczną</w:t>
+      </w:r>
+      <w:r>
+        <w:t xml:space="preserve"> </w:t>
       </w:r>
     </w:p>
     <w:p>
@@ -1255,34 +1744,138 @@
           <w:ilvl w:val="1"/>
           <w:numId w:val="4"/>
         </w:numPr>
-      </w:pPr>
-      <w:r>
-        <w:rPr>
-          <w:rFonts w:ascii="Courier New" w:hAnsi="Courier New" w:cs="Courier New"/>
-        </w:rPr>
-        <w:t>void Promotion</w:t>
-      </w:r>
-      <w:r>
-        <w:rPr>
-          <w:rFonts w:ascii="Courier New" w:hAnsi="Courier New" w:cs="Courier New"/>
-        </w:rPr>
-        <w:t xml:space="preserve">() </w:t>
+        <w:rPr>
+          <w:rFonts w:ascii="Courier New" w:hAnsi="Courier New" w:cs="Courier New"/>
+        </w:rPr>
+      </w:pPr>
+      <w:proofErr w:type="spellStart"/>
+      <w:r>
+        <w:rPr>
+          <w:rFonts w:ascii="Courier New" w:hAnsi="Courier New" w:cs="Courier New"/>
+        </w:rPr>
+        <w:t>get_amp</w:t>
+      </w:r>
+      <w:proofErr w:type="spellEnd"/>
+      <w:r>
+        <w:t>– zwraca amplitudę</w:t>
+      </w:r>
+    </w:p>
+    <w:p>
+      <w:pPr>
+        <w:pStyle w:val="Tekstpodstawowy"/>
+        <w:numPr>
+          <w:ilvl w:val="1"/>
+          <w:numId w:val="4"/>
+        </w:numPr>
+        <w:rPr>
+          <w:rFonts w:ascii="Courier New" w:hAnsi="Courier New" w:cs="Courier New"/>
+        </w:rPr>
+      </w:pPr>
+      <w:proofErr w:type="spellStart"/>
+      <w:r>
+        <w:rPr>
+          <w:rFonts w:ascii="Courier New" w:hAnsi="Courier New" w:cs="Courier New"/>
+        </w:rPr>
+        <w:t>get_phase</w:t>
+      </w:r>
+      <w:proofErr w:type="spellEnd"/>
+      <w:r>
+        <w:t xml:space="preserve"> </w:t>
+      </w:r>
+      <w:r>
+        <w:t>– zwraca fazę</w:t>
+      </w:r>
+    </w:p>
+    <w:p>
+      <w:pPr>
+        <w:pStyle w:val="Tekstpodstawowy"/>
+        <w:numPr>
+          <w:ilvl w:val="1"/>
+          <w:numId w:val="4"/>
+        </w:numPr>
+        <w:rPr>
+          <w:rFonts w:ascii="Courier New" w:hAnsi="Courier New" w:cs="Courier New"/>
+        </w:rPr>
+      </w:pPr>
+      <w:proofErr w:type="spellStart"/>
+      <w:r>
+        <w:rPr>
+          <w:rFonts w:ascii="Courier New" w:hAnsi="Courier New" w:cs="Courier New"/>
+        </w:rPr>
+        <w:t>get_c_freq</w:t>
+      </w:r>
+      <w:proofErr w:type="spellEnd"/>
+      <w:r>
+        <w:t xml:space="preserve"> </w:t>
+      </w:r>
+      <w:r>
+        <w:t>– zwraca omegę</w:t>
+      </w:r>
+    </w:p>
+    <w:p>
+      <w:pPr>
+        <w:pStyle w:val="Tekstpodstawowy"/>
+        <w:numPr>
+          <w:ilvl w:val="1"/>
+          <w:numId w:val="4"/>
+        </w:numPr>
+        <w:rPr>
+          <w:rFonts w:ascii="Courier New" w:hAnsi="Courier New" w:cs="Courier New"/>
+        </w:rPr>
+      </w:pPr>
+      <w:proofErr w:type="spellStart"/>
+      <w:r>
+        <w:rPr>
+          <w:rFonts w:ascii="Courier New" w:hAnsi="Courier New" w:cs="Courier New"/>
+        </w:rPr>
+        <w:t>get_freq</w:t>
+      </w:r>
+      <w:proofErr w:type="spellEnd"/>
+      <w:r>
+        <w:rPr>
+          <w:rFonts w:ascii="Courier New" w:hAnsi="Courier New" w:cs="Courier New"/>
+        </w:rPr>
+        <w:t xml:space="preserve"> </w:t>
+      </w:r>
+      <w:r>
+        <w:t>– zwraca częstotliwość</w:t>
+      </w:r>
+    </w:p>
+    <w:p>
+      <w:pPr>
+        <w:pStyle w:val="Tekstpodstawowy"/>
+        <w:numPr>
+          <w:ilvl w:val="1"/>
+          <w:numId w:val="4"/>
+        </w:numPr>
+        <w:rPr>
+          <w:rFonts w:ascii="Courier New" w:hAnsi="Courier New" w:cs="Courier New"/>
+        </w:rPr>
+      </w:pPr>
+      <w:r>
+        <w:rPr>
+          <w:rFonts w:ascii="Courier New" w:hAnsi="Courier New" w:cs="Courier New"/>
+        </w:rPr>
+        <w:t xml:space="preserve">display </w:t>
       </w:r>
       <w:r>
         <w:t xml:space="preserve">– </w:t>
       </w:r>
       <w:r>
-        <w:t xml:space="preserve"> pozwalana użytkownik</w:t>
-      </w:r>
-      <w:r>
-        <w:t>o</w:t>
-      </w:r>
-      <w:r>
-        <w:t>wi na wybranie figury, w którą chce wypromować swojego piona</w:t>
-      </w:r>
-      <w:r>
-        <w:t xml:space="preserve"> na ostatniej linii</w:t>
-      </w:r>
+        <w:t>wyświetla ładnie sformatowane dane o tej wielkości</w:t>
+      </w:r>
+      <w:r>
+        <w:t xml:space="preserve">  </w:t>
+      </w:r>
+    </w:p>
+    <w:p>
+      <w:pPr>
+        <w:pStyle w:val="Tekstpodstawowy"/>
+        <w:ind w:left="1080" w:firstLine="0"/>
+        <w:rPr>
+          <w:rFonts w:ascii="Courier New" w:hAnsi="Courier New" w:cs="Courier New"/>
+        </w:rPr>
+      </w:pPr>
     </w:p>
     <w:p>
       <w:pPr>
@@ -1292,20 +1885,19 @@
           <w:numId w:val="4"/>
         </w:numPr>
       </w:pPr>
+      <w:proofErr w:type="spellStart"/>
       <w:r>
         <w:rPr>
           <w:rFonts w:ascii="Courier New" w:hAnsi="Courier New"/>
         </w:rPr>
-        <w:t>ChessPieces</w:t>
-      </w:r>
-      <w:r>
-        <w:t xml:space="preserve"> – </w:t>
-      </w:r>
-      <w:r>
-        <w:t>reprezentuje figurę szachową</w:t>
-      </w:r>
-      <w:r>
-        <w:t>, zawiera wszystkie metody odpowiedzialne za sprawdzanie legalności danych ruchów</w:t>
+        <w:t>Circuit</w:t>
+      </w:r>
+      <w:proofErr w:type="spellEnd"/>
+      <w:r>
+        <w:t xml:space="preserve">– </w:t>
+      </w:r>
+      <w:r>
+        <w:t>klasa reprezentująca obwód elektroniczny, posiadająca metody pozwalające na ustawienie węzłów i gałęzi obwodu, usunięcie elementów poza zamkniętym obwodem oraz rozwiązanie obwodu przy użyciu metody węzłowej (wyjątek stanowi jedno oczko).</w:t>
       </w:r>
     </w:p>
     <w:p>
@@ -1319,12 +1911,14 @@
           <w:rFonts w:ascii="Courier New" w:hAnsi="Courier New" w:cs="Courier New"/>
         </w:rPr>
       </w:pPr>
-      <w:r>
-        <w:rPr>
-          <w:rFonts w:ascii="Courier New" w:hAnsi="Courier New" w:cs="Courier New"/>
-        </w:rPr>
-        <w:t>void Set_Symbols()</w:t>
-      </w:r>
+      <w:proofErr w:type="spellStart"/>
+      <w:r>
+        <w:rPr>
+          <w:rFonts w:ascii="Courier New" w:hAnsi="Courier New" w:cs="Courier New"/>
+        </w:rPr>
+        <w:t>set_branches</w:t>
+      </w:r>
+      <w:proofErr w:type="spellEnd"/>
       <w:r>
         <w:rPr>
           <w:rFonts w:ascii="Courier New" w:hAnsi="Courier New" w:cs="Courier New"/>
@@ -1335,10 +1929,10 @@
         <w:t xml:space="preserve">–  </w:t>
       </w:r>
       <w:r>
-        <w:t>ustawia symbole</w:t>
-      </w:r>
-      <w:r>
-        <w:t xml:space="preserve"> zależne od typu figury widoczne w konsoli </w:t>
+        <w:t>przetwarza listę elementów na listy dla poszczególnych gałęzi</w:t>
+      </w:r>
+      <w:r>
+        <w:t xml:space="preserve"> </w:t>
       </w:r>
     </w:p>
     <w:p>
@@ -1352,12 +1946,14 @@
           <w:rFonts w:ascii="Courier New" w:hAnsi="Courier New" w:cs="Courier New"/>
         </w:rPr>
       </w:pPr>
-      <w:r>
-        <w:rPr>
-          <w:rFonts w:ascii="Courier New" w:hAnsi="Courier New" w:cs="Courier New"/>
-        </w:rPr>
-        <w:t>void Set_ID()</w:t>
-      </w:r>
+      <w:proofErr w:type="spellStart"/>
+      <w:r>
+        <w:rPr>
+          <w:rFonts w:ascii="Courier New" w:hAnsi="Courier New" w:cs="Courier New"/>
+        </w:rPr>
+        <w:t>get_branch_admittance</w:t>
+      </w:r>
+      <w:proofErr w:type="spellEnd"/>
       <w:r>
         <w:rPr>
           <w:rFonts w:ascii="Courier New" w:hAnsi="Courier New" w:cs="Courier New"/>
@@ -1365,10 +1961,18 @@
         <w:t xml:space="preserve"> </w:t>
       </w:r>
       <w:r>
-        <w:t xml:space="preserve">–  </w:t>
-      </w:r>
-      <w:r>
-        <w:t>ustawia unikalne ID dla danej figury składające się z pozycji na szachownicy oraz typu figury</w:t>
+        <w:t xml:space="preserve">– </w:t>
+      </w:r>
+      <w:r>
+        <w:t xml:space="preserve">oblicza </w:t>
+      </w:r>
+      <w:proofErr w:type="spellStart"/>
+      <w:r>
+        <w:t>admitancję</w:t>
+      </w:r>
+      <w:proofErr w:type="spellEnd"/>
+      <w:r>
+        <w:t xml:space="preserve"> gałęzi</w:t>
       </w:r>
     </w:p>
     <w:p>
@@ -1382,12 +1986,14 @@
           <w:rFonts w:ascii="Courier New" w:hAnsi="Courier New" w:cs="Courier New"/>
         </w:rPr>
       </w:pPr>
-      <w:r>
-        <w:rPr>
-          <w:rFonts w:ascii="Courier New" w:hAnsi="Courier New" w:cs="Courier New"/>
-        </w:rPr>
-        <w:t>static bool AllowedMoves(int, int, vector&lt;ChessPieces&gt;&amp;)</w:t>
-      </w:r>
+      <w:proofErr w:type="spellStart"/>
+      <w:r>
+        <w:rPr>
+          <w:rFonts w:ascii="Courier New" w:hAnsi="Courier New" w:cs="Courier New"/>
+        </w:rPr>
+        <w:t>get_branch_impedance</w:t>
+      </w:r>
+      <w:proofErr w:type="spellEnd"/>
       <w:r>
         <w:rPr>
           <w:rFonts w:ascii="Courier New" w:hAnsi="Courier New" w:cs="Courier New"/>
@@ -1398,17 +2004,7 @@
         <w:t xml:space="preserve">–  </w:t>
       </w:r>
       <w:r>
-        <w:t xml:space="preserve">metoda zwraca </w:t>
-      </w:r>
-      <w:r>
-        <w:rPr>
-          <w:i/>
-          <w:iCs/>
-        </w:rPr>
-        <w:t>true</w:t>
-      </w:r>
-      <w:r>
-        <w:t xml:space="preserve"> jeśli na współrzędnych (x,y) nie znajduje się figura tego samego koloru</w:t>
+        <w:t>oblicza impedancję gałęzi</w:t>
       </w:r>
     </w:p>
     <w:p>
@@ -1422,60 +2018,15 @@
           <w:rFonts w:ascii="Courier New" w:hAnsi="Courier New" w:cs="Courier New"/>
         </w:rPr>
       </w:pPr>
-      <w:r>
-        <w:rPr>
-          <w:rFonts w:ascii="Courier New" w:hAnsi="Courier New" w:cs="Courier New"/>
-        </w:rPr>
-        <w:t xml:space="preserve">static </w:t>
-      </w:r>
-      <w:r>
-        <w:rPr>
-          <w:rFonts w:ascii="Courier New" w:hAnsi="Courier New" w:cs="Courier New"/>
-        </w:rPr>
-        <w:tab/>
-      </w:r>
-      <w:r>
-        <w:rPr>
-          <w:rFonts w:ascii="Courier New" w:hAnsi="Courier New" w:cs="Courier New"/>
-        </w:rPr>
-        <w:t xml:space="preserve">bool </w:t>
-      </w:r>
-      <w:r>
-        <w:rPr>
-          <w:rFonts w:ascii="Courier New" w:hAnsi="Courier New" w:cs="Courier New"/>
-        </w:rPr>
-        <w:tab/>
-      </w:r>
-      <w:r>
-        <w:rPr>
-          <w:rFonts w:ascii="Courier New" w:hAnsi="Courier New" w:cs="Courier New"/>
-        </w:rPr>
-        <w:t xml:space="preserve">AllowedMovesKing(int, </w:t>
-      </w:r>
-      <w:r>
-        <w:rPr>
-          <w:rFonts w:ascii="Courier New" w:hAnsi="Courier New" w:cs="Courier New"/>
-        </w:rPr>
-        <w:tab/>
-      </w:r>
-      <w:r>
-        <w:rPr>
-          <w:rFonts w:ascii="Courier New" w:hAnsi="Courier New" w:cs="Courier New"/>
-        </w:rPr>
-        <w:t xml:space="preserve">int, </w:t>
-      </w:r>
-      <w:r>
-        <w:rPr>
-          <w:rFonts w:ascii="Courier New" w:hAnsi="Courier New" w:cs="Courier New"/>
-        </w:rPr>
-        <w:tab/>
-      </w:r>
-      <w:r>
-        <w:rPr>
-          <w:rFonts w:ascii="Courier New" w:hAnsi="Courier New" w:cs="Courier New"/>
-        </w:rPr>
-        <w:t>vector&lt;ChessPieces&gt;&amp;, vector&lt;ChessPieces&gt;&amp;, Color)</w:t>
-      </w:r>
+      <w:proofErr w:type="spellStart"/>
+      <w:r>
+        <w:rPr>
+          <w:rFonts w:ascii="Courier New" w:hAnsi="Courier New" w:cs="Courier New"/>
+        </w:rPr>
+        <w:lastRenderedPageBreak/>
+        <w:t>calculate</w:t>
+      </w:r>
+      <w:proofErr w:type="spellEnd"/>
       <w:r>
         <w:rPr>
           <w:rFonts w:ascii="Courier New" w:hAnsi="Courier New" w:cs="Courier New"/>
@@ -1483,23 +2034,13 @@
         <w:t xml:space="preserve"> </w:t>
       </w:r>
       <w:r>
-        <w:t xml:space="preserve">–  </w:t>
-      </w:r>
-      <w:r>
-        <w:t xml:space="preserve">zwraca </w:t>
-      </w:r>
-      <w:r>
-        <w:rPr>
-          <w:i/>
-          <w:iCs/>
-        </w:rPr>
-        <w:t>true</w:t>
-      </w:r>
-      <w:r>
-        <w:t xml:space="preserve"> jeśli król może się poruszyć na dane współrzędne</w:t>
-      </w:r>
-      <w:r>
-        <w:t xml:space="preserve"> (x,y)</w:t>
+        <w:t xml:space="preserve">– </w:t>
+      </w:r>
+      <w:r>
+        <w:t>przeprowadza właściwe obliczenia w obwodzie, ustawiając pola odpowiedzialne za przechowywanie informacji o napięciu i natężeniu prądu na właściwą wartość</w:t>
+      </w:r>
+      <w:r>
+        <w:t xml:space="preserve">  </w:t>
       </w:r>
     </w:p>
     <w:p>
@@ -1513,13 +2054,14 @@
           <w:rFonts w:ascii="Courier New" w:hAnsi="Courier New" w:cs="Courier New"/>
         </w:rPr>
       </w:pPr>
-      <w:r>
-        <w:rPr>
-          <w:rFonts w:ascii="Courier New" w:hAnsi="Courier New" w:cs="Courier New"/>
-        </w:rPr>
-        <w:lastRenderedPageBreak/>
-        <w:t>bool AllowedMoves(int, int, vector&lt;ChessPieces&gt;&amp;, vector&lt;ChessPieces&gt;&amp;, Color, int)</w:t>
-      </w:r>
+      <w:proofErr w:type="spellStart"/>
+      <w:r>
+        <w:rPr>
+          <w:rFonts w:ascii="Courier New" w:hAnsi="Courier New" w:cs="Courier New"/>
+        </w:rPr>
+        <w:t>calculate_one_mesh</w:t>
+      </w:r>
+      <w:proofErr w:type="spellEnd"/>
       <w:r>
         <w:rPr>
           <w:rFonts w:ascii="Courier New" w:hAnsi="Courier New" w:cs="Courier New"/>
@@ -1530,23 +2072,7 @@
         <w:t xml:space="preserve">– </w:t>
       </w:r>
       <w:r>
-        <w:t xml:space="preserve">zwraca </w:t>
-      </w:r>
-      <w:r>
-        <w:rPr>
-          <w:i/>
-          <w:iCs/>
-        </w:rPr>
-        <w:t>true</w:t>
-      </w:r>
-      <w:r>
-        <w:t xml:space="preserve"> jeśli figura może się poruszyć na dane pole (uwzględnia obecność innych figur na szachownicy, ale ignoruje szachy)</w:t>
-      </w:r>
-      <w:r>
-        <w:t xml:space="preserve"> </w:t>
-      </w:r>
-      <w:r>
-        <w:t xml:space="preserve"> </w:t>
+        <w:t>przeprowadza obliczenia w wypadku jednego oczka</w:t>
       </w:r>
     </w:p>
     <w:p>
@@ -1560,12 +2086,14 @@
           <w:rFonts w:ascii="Courier New" w:hAnsi="Courier New" w:cs="Courier New"/>
         </w:rPr>
       </w:pPr>
-      <w:r>
-        <w:rPr>
-          <w:rFonts w:ascii="Courier New" w:hAnsi="Courier New" w:cs="Courier New"/>
-        </w:rPr>
-        <w:t>bool Castle(int, int, vector&lt;ChessPieces&gt;&amp;, vector&lt;ChessPieces&gt;&amp;, Color)</w:t>
-      </w:r>
+      <w:proofErr w:type="spellStart"/>
+      <w:r>
+        <w:rPr>
+          <w:rFonts w:ascii="Courier New" w:hAnsi="Courier New" w:cs="Courier New"/>
+        </w:rPr>
+        <w:t>calculate_elements_voltage</w:t>
+      </w:r>
+      <w:proofErr w:type="spellEnd"/>
       <w:r>
         <w:rPr>
           <w:rFonts w:ascii="Courier New" w:hAnsi="Courier New" w:cs="Courier New"/>
@@ -1573,20 +2101,16 @@
         <w:t xml:space="preserve"> </w:t>
       </w:r>
       <w:r>
-        <w:t xml:space="preserve">–  </w:t>
-      </w:r>
-      <w:r>
-        <w:t xml:space="preserve">zwraca </w:t>
-      </w:r>
-      <w:r>
-        <w:rPr>
-          <w:i/>
-          <w:iCs/>
-        </w:rPr>
-        <w:t>true</w:t>
-      </w:r>
-      <w:r>
-        <w:t xml:space="preserve"> jeśli moża wykonać roszadę w prawo</w:t>
+        <w:rPr>
+          <w:rFonts w:ascii="Courier New" w:hAnsi="Courier New" w:cs="Courier New"/>
+        </w:rPr>
+        <w:t xml:space="preserve"> </w:t>
+      </w:r>
+      <w:r>
+        <w:t xml:space="preserve">– </w:t>
+      </w:r>
+      <w:r>
+        <w:t>oblicza spadek napięcia na każdym elemencie</w:t>
       </w:r>
     </w:p>
     <w:p>
@@ -1600,12 +2124,20 @@
           <w:rFonts w:ascii="Courier New" w:hAnsi="Courier New" w:cs="Courier New"/>
         </w:rPr>
       </w:pPr>
-      <w:r>
-        <w:rPr>
-          <w:rFonts w:ascii="Courier New" w:hAnsi="Courier New" w:cs="Courier New"/>
-        </w:rPr>
-        <w:t>bool CastleL(int, int, vector&lt;ChessPieces&gt;&amp;, vector&lt;ChessPieces&gt;&amp;, Color)</w:t>
-      </w:r>
+      <w:proofErr w:type="spellStart"/>
+      <w:r>
+        <w:rPr>
+          <w:rFonts w:ascii="Courier New" w:hAnsi="Courier New" w:cs="Courier New"/>
+        </w:rPr>
+        <w:t>calculate_elements_</w:t>
+      </w:r>
+      <w:r>
+        <w:rPr>
+          <w:rFonts w:ascii="Courier New" w:hAnsi="Courier New" w:cs="Courier New"/>
+        </w:rPr>
+        <w:t>current</w:t>
+      </w:r>
+      <w:proofErr w:type="spellEnd"/>
       <w:r>
         <w:rPr>
           <w:rFonts w:ascii="Courier New" w:hAnsi="Courier New" w:cs="Courier New"/>
@@ -1613,20 +2145,10 @@
         <w:t xml:space="preserve"> </w:t>
       </w:r>
       <w:r>
-        <w:t xml:space="preserve">–  </w:t>
-      </w:r>
-      <w:r>
-        <w:t>zwraca</w:t>
-      </w:r>
-      <w:r>
-        <w:rPr>
-          <w:i/>
-          <w:iCs/>
-        </w:rPr>
-        <w:t xml:space="preserve"> true</w:t>
-      </w:r>
-      <w:r>
-        <w:t xml:space="preserve"> jeśli można wykonać roszadę w lewo</w:t>
+        <w:t xml:space="preserve">– </w:t>
+      </w:r>
+      <w:r>
+        <w:t>oblicza prąd przepływający przez każdy element</w:t>
       </w:r>
     </w:p>
     <w:p>
@@ -1640,729 +2162,95 @@
           <w:rFonts w:ascii="Courier New" w:hAnsi="Courier New" w:cs="Courier New"/>
         </w:rPr>
       </w:pPr>
-      <w:r>
-        <w:rPr>
-          <w:rFonts w:ascii="Courier New" w:hAnsi="Courier New" w:cs="Courier New"/>
-        </w:rPr>
-        <w:t>bool Block(int, int, vector&lt;ChessPieces&gt;, vector&lt;ChessPieces&gt;, Color, int)</w:t>
-      </w:r>
+      <w:proofErr w:type="spellStart"/>
+      <w:r>
+        <w:rPr>
+          <w:rFonts w:ascii="Courier New" w:hAnsi="Courier New" w:cs="Courier New"/>
+        </w:rPr>
+        <w:t>find_element</w:t>
+      </w:r>
+      <w:proofErr w:type="spellEnd"/>
+      <w:r>
+        <w:rPr>
+          <w:rFonts w:ascii="Courier New" w:hAnsi="Courier New" w:cs="Courier New"/>
+        </w:rPr>
+        <w:t>(</w:t>
+      </w:r>
+      <w:proofErr w:type="spellStart"/>
+      <w:r>
+        <w:rPr>
+          <w:rFonts w:ascii="Courier New" w:hAnsi="Courier New" w:cs="Courier New"/>
+        </w:rPr>
+        <w:t>int</w:t>
+      </w:r>
+      <w:proofErr w:type="spellEnd"/>
       <w:r>
         <w:rPr>
           <w:rFonts w:ascii="Courier New" w:hAnsi="Courier New" w:cs="Courier New"/>
         </w:rPr>
         <w:t xml:space="preserve"> </w:t>
       </w:r>
-      <w:r>
-        <w:t xml:space="preserve">–  </w:t>
-      </w:r>
-      <w:r>
-        <w:t>z</w:t>
-      </w:r>
-      <w:r>
-        <w:t xml:space="preserve">wraca </w:t>
-      </w:r>
-      <w:r>
-        <w:rPr>
-          <w:i/>
-          <w:iCs/>
-        </w:rPr>
-        <w:t>false</w:t>
-      </w:r>
-      <w:r>
-        <w:t xml:space="preserve"> jeśli po ruchu na </w:t>
-      </w:r>
-      <w:r>
-        <w:t>współrzędne</w:t>
-      </w:r>
-      <w:r>
-        <w:t xml:space="preserve"> (x,y)  nasz król był by szachowany.(w języku szachowym - sprawdza czy dana figura jest związana - przy wartości </w:t>
-      </w:r>
-      <w:r>
-        <w:rPr>
-          <w:i/>
-          <w:iCs/>
-        </w:rPr>
-        <w:t>false</w:t>
-      </w:r>
-      <w:r>
-        <w:t xml:space="preserve"> jest związana)</w:t>
-      </w:r>
-    </w:p>
-    <w:p>
-      <w:pPr>
-        <w:pStyle w:val="Tekstpodstawowy"/>
-        <w:numPr>
-          <w:ilvl w:val="1"/>
-          <w:numId w:val="4"/>
-        </w:numPr>
-        <w:rPr>
-          <w:rFonts w:ascii="Courier New" w:hAnsi="Courier New" w:cs="Courier New"/>
-        </w:rPr>
-      </w:pPr>
-      <w:r>
-        <w:rPr>
-          <w:rFonts w:ascii="Courier New" w:hAnsi="Courier New" w:cs="Courier New"/>
-        </w:rPr>
-        <w:t>bool</w:t>
-      </w:r>
+      <w:proofErr w:type="spellStart"/>
+      <w:r>
+        <w:rPr>
+          <w:rFonts w:ascii="Courier New" w:hAnsi="Courier New" w:cs="Courier New"/>
+        </w:rPr>
+        <w:t>node</w:t>
+      </w:r>
+      <w:proofErr w:type="spellEnd"/>
+      <w:r>
+        <w:rPr>
+          <w:rFonts w:ascii="Courier New" w:hAnsi="Courier New" w:cs="Courier New"/>
+        </w:rPr>
+        <w:t xml:space="preserve">, </w:t>
+      </w:r>
+      <w:proofErr w:type="spellStart"/>
+      <w:r>
+        <w:rPr>
+          <w:rFonts w:ascii="Courier New" w:hAnsi="Courier New" w:cs="Courier New"/>
+        </w:rPr>
+        <w:t>int</w:t>
+      </w:r>
+      <w:proofErr w:type="spellEnd"/>
+      <w:r>
+        <w:rPr>
+          <w:rFonts w:ascii="Courier New" w:hAnsi="Courier New" w:cs="Courier New"/>
+        </w:rPr>
+        <w:t xml:space="preserve"> conditio) </w:t>
+      </w:r>
+      <w:r>
+        <w:t xml:space="preserve">– </w:t>
+      </w:r>
+      <w:r>
+        <w:t xml:space="preserve">zwraca element o końcówce równej </w:t>
+      </w:r>
+      <w:proofErr w:type="spellStart"/>
+      <w:r>
+        <w:t>node</w:t>
+      </w:r>
+      <w:proofErr w:type="spellEnd"/>
+      <w:r>
+        <w:t xml:space="preserve"> i różnej od </w:t>
+      </w:r>
+      <w:proofErr w:type="spellStart"/>
+      <w:r>
+        <w:t>condition</w:t>
+      </w:r>
+      <w:proofErr w:type="spellEnd"/>
       <w:r>
         <w:rPr>
           <w:rFonts w:ascii="Courier New" w:hAnsi="Courier New" w:cs="Courier New"/>
         </w:rPr>
         <w:t xml:space="preserve"> </w:t>
       </w:r>
-      <w:r>
-        <w:rPr>
-          <w:rFonts w:ascii="Courier New" w:hAnsi="Courier New" w:cs="Courier New"/>
-        </w:rPr>
-        <w:t>Cover(int, int, ChessPieces&amp;, ChessPieces&amp;, vector&lt;ChessPieces&gt;&amp;, vector&lt;ChessPieces&gt;&amp;)</w:t>
-      </w:r>
-      <w:r>
-        <w:rPr>
-          <w:rFonts w:ascii="Courier New" w:hAnsi="Courier New" w:cs="Courier New"/>
-        </w:rPr>
-        <w:t xml:space="preserve"> </w:t>
-      </w:r>
-      <w:r>
-        <w:t xml:space="preserve">–  </w:t>
-      </w:r>
-      <w:r>
-        <w:t xml:space="preserve">zwraca </w:t>
-      </w:r>
-      <w:r>
-        <w:rPr>
-          <w:i/>
-          <w:iCs/>
-        </w:rPr>
-        <w:t>true</w:t>
-      </w:r>
-      <w:r>
-        <w:t xml:space="preserve"> jeśli można się ruszyć na </w:t>
-      </w:r>
-      <w:r>
-        <w:t>współrzędne</w:t>
-      </w:r>
-      <w:r>
-        <w:t xml:space="preserve"> (x,y) znajdującą się pomiędzy szachowanym królem, a figurą szachującą</w:t>
-      </w:r>
-    </w:p>
-    <w:p>
-      <w:pPr>
-        <w:pStyle w:val="Tekstpodstawowy"/>
-        <w:numPr>
-          <w:ilvl w:val="1"/>
-          <w:numId w:val="4"/>
-        </w:numPr>
-        <w:rPr>
-          <w:rFonts w:ascii="Courier New" w:hAnsi="Courier New" w:cs="Courier New"/>
-        </w:rPr>
-      </w:pPr>
-      <w:r>
-        <w:rPr>
-          <w:rFonts w:ascii="Courier New" w:hAnsi="Courier New" w:cs="Courier New"/>
-        </w:rPr>
-        <w:t>static ChessPieces TypeOfPieces(int, int, vector&lt;ChessPieces&gt;&amp;, vector&lt;ChessPieces&gt;&amp;, Color)</w:t>
-      </w:r>
-      <w:r>
-        <w:rPr>
-          <w:rFonts w:ascii="Courier New" w:hAnsi="Courier New" w:cs="Courier New"/>
-        </w:rPr>
-        <w:t xml:space="preserve"> </w:t>
-      </w:r>
-      <w:r>
-        <w:t>–</w:t>
-      </w:r>
-      <w:r>
-        <w:t xml:space="preserve"> zwraca figurę, która szachuje króla w danym momencie</w:t>
-      </w:r>
-      <w:r>
-        <w:t xml:space="preserve">  </w:t>
-      </w:r>
-    </w:p>
-    <w:p>
-      <w:pPr>
-        <w:pStyle w:val="Tekstpodstawowy"/>
-        <w:numPr>
-          <w:ilvl w:val="1"/>
-          <w:numId w:val="4"/>
-        </w:numPr>
-        <w:rPr>
-          <w:rFonts w:ascii="Courier New" w:hAnsi="Courier New" w:cs="Courier New"/>
-        </w:rPr>
-      </w:pPr>
-      <w:r>
-        <w:rPr>
-          <w:rFonts w:ascii="Courier New" w:hAnsi="Courier New" w:cs="Courier New"/>
-        </w:rPr>
-        <w:t>static bool Mate(vector&lt;ChessPieces&gt;&amp;, vector&lt;ChessPieces&gt;&amp;, Color)</w:t>
-      </w:r>
-      <w:r>
-        <w:rPr>
-          <w:rFonts w:ascii="Courier New" w:hAnsi="Courier New" w:cs="Courier New"/>
-        </w:rPr>
-        <w:t xml:space="preserve"> </w:t>
-      </w:r>
-      <w:r>
-        <w:t xml:space="preserve">–  </w:t>
-      </w:r>
-      <w:r>
-        <w:t xml:space="preserve">zwraca </w:t>
-      </w:r>
-      <w:r>
-        <w:rPr>
-          <w:i/>
-          <w:iCs/>
-        </w:rPr>
-        <w:t xml:space="preserve">true </w:t>
-      </w:r>
-      <w:r>
-        <w:t xml:space="preserve">jeśli </w:t>
-      </w:r>
-      <w:r>
-        <w:t>został dokonany mat</w:t>
-      </w:r>
-    </w:p>
-    <w:p>
-      <w:pPr>
-        <w:pStyle w:val="Tekstpodstawowy"/>
-        <w:numPr>
-          <w:ilvl w:val="1"/>
-          <w:numId w:val="4"/>
-        </w:numPr>
-        <w:rPr>
-          <w:rFonts w:ascii="Courier New" w:hAnsi="Courier New" w:cs="Courier New"/>
-        </w:rPr>
-      </w:pPr>
-      <w:r>
-        <w:rPr>
-          <w:rFonts w:ascii="Courier New" w:hAnsi="Courier New" w:cs="Courier New"/>
-        </w:rPr>
-        <w:t>static void Take(int, int, vector&lt;ChessPieces&gt;&amp;, vector&lt;ChessPieces&gt;&amp;, Color, string&amp;)</w:t>
-      </w:r>
-      <w:r>
-        <w:rPr>
-          <w:rFonts w:ascii="Courier New" w:hAnsi="Courier New" w:cs="Courier New"/>
-        </w:rPr>
-        <w:t xml:space="preserve"> </w:t>
-      </w:r>
-      <w:r>
-        <w:t xml:space="preserve">– </w:t>
-      </w:r>
-      <w:r>
-        <w:t xml:space="preserve"> </w:t>
-      </w:r>
-      <w:r>
-        <w:t>sprawdza</w:t>
-      </w:r>
-      <w:r>
-        <w:t xml:space="preserve"> czy po ruchu na współrzędne (x,y) została zdobyta jakaś figura</w:t>
-      </w:r>
-    </w:p>
-    <w:p>
-      <w:pPr>
-        <w:pStyle w:val="Tekstpodstawowy"/>
-        <w:numPr>
-          <w:ilvl w:val="1"/>
-          <w:numId w:val="4"/>
-        </w:numPr>
-        <w:rPr>
-          <w:rFonts w:ascii="Courier New" w:hAnsi="Courier New" w:cs="Courier New"/>
-        </w:rPr>
-      </w:pPr>
-      <w:r>
-        <w:rPr>
-          <w:rFonts w:ascii="Courier New" w:hAnsi="Courier New" w:cs="Courier New"/>
-        </w:rPr>
-        <w:t>void Promotion()</w:t>
-      </w:r>
-      <w:r>
-        <w:rPr>
-          <w:rFonts w:ascii="Courier New" w:hAnsi="Courier New" w:cs="Courier New"/>
-        </w:rPr>
-        <w:t xml:space="preserve"> </w:t>
-      </w:r>
-      <w:r>
-        <w:t xml:space="preserve">– </w:t>
-      </w:r>
-      <w:r>
-        <w:t>metoda odpowiadająca za dokonanie promocji piona na wybraną figurę</w:t>
-      </w:r>
-      <w:r>
-        <w:t xml:space="preserve"> </w:t>
-      </w:r>
-    </w:p>
-    <w:p>
-      <w:pPr>
-        <w:pStyle w:val="Tekstpodstawowy"/>
-        <w:numPr>
-          <w:ilvl w:val="1"/>
-          <w:numId w:val="4"/>
-        </w:numPr>
-        <w:rPr>
-          <w:rFonts w:ascii="Courier New" w:hAnsi="Courier New" w:cs="Courier New"/>
-        </w:rPr>
-      </w:pPr>
-      <w:r>
-        <w:rPr>
-          <w:rFonts w:ascii="Courier New" w:hAnsi="Courier New" w:cs="Courier New"/>
-        </w:rPr>
-        <w:t>void QBR(int, Matrix&amp;, vector&lt;ChessPieces&gt;&amp;, vector&lt;ChessPieces&gt;&amp;)</w:t>
-      </w:r>
-      <w:r>
-        <w:rPr>
-          <w:rFonts w:ascii="Courier New" w:hAnsi="Courier New" w:cs="Courier New"/>
-        </w:rPr>
-        <w:t xml:space="preserve"> </w:t>
-      </w:r>
-      <w:r>
-        <w:t xml:space="preserve">–  </w:t>
-      </w:r>
-      <w:r>
-        <w:t xml:space="preserve">sprawdza poprawność ruchów figury typu Queen, Bishop, Rook w danej pozycji </w:t>
-      </w:r>
-    </w:p>
-    <w:p>
-      <w:pPr>
-        <w:pStyle w:val="Tekstpodstawowy"/>
-        <w:numPr>
-          <w:ilvl w:val="1"/>
-          <w:numId w:val="4"/>
-        </w:numPr>
-        <w:rPr>
-          <w:rFonts w:ascii="Courier New" w:hAnsi="Courier New" w:cs="Courier New"/>
-        </w:rPr>
-      </w:pPr>
-      <w:r>
-        <w:rPr>
-          <w:rFonts w:ascii="Courier New" w:hAnsi="Courier New" w:cs="Courier New"/>
-        </w:rPr>
-        <w:t>Matrix AllowedMoves(vector&lt;ChessPieces&gt;&amp;, vector&lt;ChessPieces&gt;&amp;, Color, int)</w:t>
-      </w:r>
-      <w:r>
-        <w:rPr>
-          <w:rFonts w:ascii="Courier New" w:hAnsi="Courier New" w:cs="Courier New"/>
-        </w:rPr>
-        <w:t xml:space="preserve"> </w:t>
-      </w:r>
-      <w:r>
-        <w:t xml:space="preserve">–  </w:t>
-      </w:r>
-      <w:r>
-        <w:t xml:space="preserve">zwraca macierz 8x8 składającą się z wartości boolowskich, jeśli wartość macierzy [x,y] jest równa </w:t>
-      </w:r>
-      <w:r>
-        <w:rPr>
-          <w:i/>
-          <w:iCs/>
-        </w:rPr>
-        <w:t>true,</w:t>
-      </w:r>
-      <w:r>
-        <w:t xml:space="preserve"> to figura może się poruszyć na współrzędne (x+1,y+1)</w:t>
-      </w:r>
-    </w:p>
-    <w:p>
-      <w:pPr>
-        <w:pStyle w:val="Tekstpodstawowy"/>
-        <w:numPr>
-          <w:ilvl w:val="1"/>
-          <w:numId w:val="4"/>
-        </w:numPr>
-        <w:rPr>
-          <w:rFonts w:ascii="Courier New" w:hAnsi="Courier New" w:cs="Courier New"/>
-        </w:rPr>
-      </w:pPr>
-      <w:r>
-        <w:rPr>
-          <w:rFonts w:ascii="Courier New" w:hAnsi="Courier New" w:cs="Courier New"/>
-        </w:rPr>
-        <w:t>void AllowedMoves(Matrix&amp;, vector&lt;ChessPieces&gt;&amp;, vector&lt;ChessPieces&gt;&amp;)</w:t>
-      </w:r>
-      <w:r>
-        <w:rPr>
-          <w:rFonts w:ascii="Courier New" w:hAnsi="Courier New" w:cs="Courier New"/>
-        </w:rPr>
-        <w:t xml:space="preserve"> </w:t>
-      </w:r>
-      <w:r>
-        <w:t xml:space="preserve">– </w:t>
-      </w:r>
-      <w:r>
-        <w:t>modyfikuje macierz zwracaną z metody Matrix AllowedMoves, uwzględniając pozycje, w których król jest szachowany</w:t>
-      </w:r>
-      <w:r>
-        <w:t xml:space="preserve"> </w:t>
-      </w:r>
-    </w:p>
-    <w:p>
-      <w:pPr>
-        <w:pStyle w:val="Tekstpodstawowy"/>
-        <w:numPr>
-          <w:ilvl w:val="1"/>
-          <w:numId w:val="4"/>
-        </w:numPr>
-        <w:rPr>
-          <w:rFonts w:ascii="Courier New" w:hAnsi="Courier New" w:cs="Courier New"/>
-        </w:rPr>
-      </w:pPr>
-      <w:r>
-        <w:rPr>
-          <w:rFonts w:ascii="Courier New" w:hAnsi="Courier New" w:cs="Courier New"/>
-        </w:rPr>
-        <w:t>static vector&lt;string&gt; AllowedMoves(Matrix&amp;)</w:t>
-      </w:r>
-      <w:r>
-        <w:rPr>
-          <w:rFonts w:ascii="Courier New" w:hAnsi="Courier New" w:cs="Courier New"/>
-        </w:rPr>
-        <w:t xml:space="preserve"> </w:t>
-      </w:r>
-      <w:r>
-        <w:t xml:space="preserve">–  </w:t>
-      </w:r>
-      <w:r>
-        <w:t>zwraca wektor składający się ze wszystkich możliwych ruchów dla danej figury</w:t>
-      </w:r>
-    </w:p>
-    <w:p>
-      <w:pPr>
-        <w:pStyle w:val="Tekstpodstawowy"/>
-        <w:numPr>
-          <w:ilvl w:val="0"/>
-          <w:numId w:val="4"/>
-        </w:numPr>
-      </w:pPr>
-      <w:r>
-        <w:rPr>
-          <w:i/>
-          <w:iCs/>
-        </w:rPr>
-        <w:t>Bot</w:t>
-      </w:r>
-      <w:r>
-        <w:t xml:space="preserve"> </w:t>
-      </w:r>
-      <w:r>
-        <w:t>–</w:t>
-      </w:r>
-      <w:r>
-        <w:t xml:space="preserve">  klasa zawiera metody odpowiedzialne za działanie tzw. bota szachowego</w:t>
-      </w:r>
-      <w:r>
-        <w:t>;</w:t>
-      </w:r>
-    </w:p>
-    <w:p>
-      <w:pPr>
-        <w:pStyle w:val="Tekstpodstawowy"/>
-        <w:numPr>
-          <w:ilvl w:val="1"/>
-          <w:numId w:val="4"/>
-        </w:numPr>
-        <w:rPr>
-          <w:rFonts w:ascii="Courier New" w:hAnsi="Courier New" w:cs="Courier New"/>
-        </w:rPr>
-      </w:pPr>
-      <w:r>
-        <w:rPr>
-          <w:rFonts w:ascii="Courier New" w:hAnsi="Courier New" w:cs="Courier New"/>
-        </w:rPr>
-        <w:t>VectorOfPieces(vector&lt;string&gt;&amp;)</w:t>
-      </w:r>
-      <w:r>
-        <w:t>–</w:t>
-      </w:r>
-      <w:r>
-        <w:t xml:space="preserve"> tworzy listę obiektów </w:t>
-      </w:r>
-      <w:r>
-        <w:rPr>
-          <w:i/>
-          <w:iCs/>
-        </w:rPr>
-        <w:t>ChessPieces</w:t>
-      </w:r>
-    </w:p>
-    <w:p>
-      <w:pPr>
-        <w:pStyle w:val="Tekstpodstawowy"/>
-        <w:numPr>
-          <w:ilvl w:val="1"/>
-          <w:numId w:val="4"/>
-        </w:numPr>
-        <w:rPr>
-          <w:rFonts w:ascii="Courier New" w:hAnsi="Courier New" w:cs="Courier New"/>
-        </w:rPr>
-      </w:pPr>
-      <w:r>
-        <w:rPr>
-          <w:rFonts w:ascii="Courier New" w:hAnsi="Courier New" w:cs="Courier New"/>
-        </w:rPr>
-        <w:t>bool Is_legal(string&amp;, char, char)</w:t>
-      </w:r>
-      <w:r>
-        <w:t xml:space="preserve"> </w:t>
-      </w:r>
-      <w:r>
-        <w:t>–</w:t>
-      </w:r>
-      <w:r>
-        <w:t xml:space="preserve"> zwraca </w:t>
-      </w:r>
-      <w:r>
-        <w:rPr>
-          <w:i/>
-          <w:iCs/>
-        </w:rPr>
-        <w:t>true</w:t>
-      </w:r>
-      <w:r>
-        <w:t xml:space="preserve"> jeśli ruch jest legalny</w:t>
-      </w:r>
-    </w:p>
-    <w:p>
-      <w:pPr>
-        <w:pStyle w:val="Tekstpodstawowy"/>
-        <w:numPr>
-          <w:ilvl w:val="1"/>
-          <w:numId w:val="4"/>
-        </w:numPr>
-        <w:rPr>
-          <w:rFonts w:ascii="Courier New" w:hAnsi="Courier New" w:cs="Courier New"/>
-        </w:rPr>
-      </w:pPr>
-      <w:r>
-        <w:rPr>
-          <w:rFonts w:ascii="Courier New" w:hAnsi="Courier New" w:cs="Courier New"/>
-        </w:rPr>
-        <w:t>vector&lt;string&gt; Legal_moves(string&amp;, vector&lt;string&gt;&amp;)</w:t>
-      </w:r>
-      <w:r>
-        <w:t>–</w:t>
-      </w:r>
-      <w:r>
-        <w:t xml:space="preserve"> zwraca wektor legalnych ruchów dla danej figury</w:t>
-      </w:r>
-    </w:p>
-    <w:p>
-      <w:pPr>
-        <w:pStyle w:val="Tekstpodstawowy"/>
-        <w:numPr>
-          <w:ilvl w:val="1"/>
-          <w:numId w:val="4"/>
-        </w:numPr>
-        <w:rPr>
-          <w:rFonts w:ascii="Courier New" w:hAnsi="Courier New" w:cs="Courier New"/>
-        </w:rPr>
-      </w:pPr>
-      <w:r>
-        <w:rPr>
-          <w:rFonts w:ascii="Courier New" w:hAnsi="Courier New" w:cs="Courier New"/>
-        </w:rPr>
-        <w:t>string Move(vector&lt;string&gt;&amp;, int, int)</w:t>
-      </w:r>
-      <w:r>
-        <w:t xml:space="preserve"> </w:t>
-      </w:r>
-      <w:r>
-        <w:t>–</w:t>
-      </w:r>
-      <w:r>
-        <w:t xml:space="preserve"> metoda odpowiadająca za wybranie ruchu, który ma zostać wykonany przez bota</w:t>
-      </w:r>
-    </w:p>
-    <w:p>
-      <w:pPr>
-        <w:pStyle w:val="Tekstpodstawowy"/>
-        <w:numPr>
-          <w:ilvl w:val="1"/>
-          <w:numId w:val="4"/>
-        </w:numPr>
-        <w:rPr>
-          <w:rFonts w:ascii="Courier New" w:hAnsi="Courier New" w:cs="Courier New"/>
-        </w:rPr>
-      </w:pPr>
-      <w:r>
-        <w:rPr>
-          <w:rFonts w:ascii="Courier New" w:hAnsi="Courier New" w:cs="Courier New"/>
-        </w:rPr>
-        <w:t>string Take(vector&lt;string&gt;&amp;, int)</w:t>
-      </w:r>
-      <w:r>
-        <w:t xml:space="preserve"> </w:t>
-      </w:r>
-      <w:r>
-        <w:t>–</w:t>
-      </w:r>
-      <w:r>
-        <w:t xml:space="preserve"> </w:t>
-      </w:r>
-      <w:r>
-        <w:t>szuka tzw. „killer moves” – czyli ruchów, które zdobywają figurę przeciwnika</w:t>
-      </w:r>
-    </w:p>
-    <w:p>
-      <w:pPr>
-        <w:pStyle w:val="Tekstpodstawowy"/>
-        <w:numPr>
-          <w:ilvl w:val="1"/>
-          <w:numId w:val="4"/>
-        </w:numPr>
-        <w:rPr>
-          <w:rFonts w:ascii="Courier New" w:hAnsi="Courier New" w:cs="Courier New"/>
-        </w:rPr>
-      </w:pPr>
-      <w:r>
-        <w:rPr>
-          <w:rFonts w:ascii="Courier New" w:hAnsi="Courier New" w:cs="Courier New"/>
-        </w:rPr>
-        <w:t>int Power(vector&lt;string&gt;&amp;, char)</w:t>
-      </w:r>
-      <w:r>
-        <w:t xml:space="preserve"> </w:t>
-      </w:r>
-      <w:r>
-        <w:t>–</w:t>
-      </w:r>
-      <w:r>
-        <w:t xml:space="preserve"> zwraca siłę </w:t>
-      </w:r>
-      <w:r>
-        <w:t>wszystkich figur danej strony</w:t>
-      </w:r>
-    </w:p>
-    <w:p>
-      <w:pPr>
-        <w:pStyle w:val="Tekstpodstawowy"/>
-        <w:numPr>
-          <w:ilvl w:val="1"/>
-          <w:numId w:val="4"/>
-        </w:numPr>
-        <w:rPr>
-          <w:rFonts w:ascii="Courier New" w:hAnsi="Courier New" w:cs="Courier New"/>
-        </w:rPr>
-      </w:pPr>
-      <w:r>
-        <w:rPr>
-          <w:rFonts w:ascii="Courier New" w:hAnsi="Courier New" w:cs="Courier New"/>
-        </w:rPr>
-        <w:t>void Power(char, int&amp;)</w:t>
-      </w:r>
-      <w:r>
-        <w:t>–</w:t>
-      </w:r>
-      <w:r>
-        <w:t xml:space="preserve"> zwraca siłę pojedynczej figury</w:t>
-      </w:r>
-    </w:p>
-    <w:p>
-      <w:pPr>
-        <w:pStyle w:val="Tekstpodstawowy"/>
-        <w:numPr>
-          <w:ilvl w:val="1"/>
-          <w:numId w:val="4"/>
-        </w:numPr>
-        <w:rPr>
-          <w:rFonts w:ascii="Courier New" w:hAnsi="Courier New" w:cs="Courier New"/>
-        </w:rPr>
-      </w:pPr>
-      <w:r>
-        <w:rPr>
-          <w:rFonts w:ascii="Courier New" w:hAnsi="Courier New" w:cs="Courier New"/>
-        </w:rPr>
-        <w:lastRenderedPageBreak/>
-        <w:t>void</w:t>
-      </w:r>
-      <w:r>
-        <w:rPr>
-          <w:rFonts w:ascii="Courier New" w:hAnsi="Courier New" w:cs="Courier New"/>
-        </w:rPr>
-        <w:tab/>
-      </w:r>
-      <w:r>
-        <w:rPr>
-          <w:rFonts w:ascii="Courier New" w:hAnsi="Courier New" w:cs="Courier New"/>
-        </w:rPr>
-        <w:t>Take(vector&lt;ChessPieces&gt;&amp;, vector&lt;ChessPieces&gt;&amp;, int&amp;,</w:t>
-      </w:r>
-      <w:r>
-        <w:rPr>
-          <w:rFonts w:ascii="Courier New" w:hAnsi="Courier New" w:cs="Courier New"/>
-        </w:rPr>
-        <w:t xml:space="preserve"> </w:t>
-      </w:r>
-      <w:r>
-        <w:rPr>
-          <w:rFonts w:ascii="Courier New" w:hAnsi="Courier New" w:cs="Courier New"/>
-        </w:rPr>
-        <w:t>vector&lt;string&gt;&amp;, vector&lt;string&gt;&amp;)</w:t>
-      </w:r>
-      <w:r>
-        <w:rPr>
-          <w:rFonts w:ascii="Courier New" w:hAnsi="Courier New" w:cs="Courier New"/>
-        </w:rPr>
-        <w:t xml:space="preserve"> </w:t>
-      </w:r>
-      <w:r>
-        <w:t>–</w:t>
-      </w:r>
-      <w:r>
-        <w:t xml:space="preserve"> </w:t>
-      </w:r>
-      <w:r>
-        <w:t>szuka tzw. „killer moves” – czyli ruchów, które zdobywają figurę przeciwnika</w:t>
-      </w:r>
-      <w:r>
-        <w:t xml:space="preserve"> (łatwiejszy bot)</w:t>
-      </w:r>
-    </w:p>
-    <w:p>
-      <w:pPr>
-        <w:pStyle w:val="Tekstpodstawowy"/>
-        <w:numPr>
-          <w:ilvl w:val="1"/>
-          <w:numId w:val="4"/>
-        </w:numPr>
-        <w:rPr>
-          <w:rFonts w:ascii="Courier New" w:hAnsi="Courier New" w:cs="Courier New"/>
-        </w:rPr>
-      </w:pPr>
-      <w:r>
-        <w:rPr>
-          <w:rFonts w:ascii="Courier New" w:hAnsi="Courier New" w:cs="Courier New"/>
-        </w:rPr>
-        <w:t>void _Move(int, int , vector&lt;ChessPieces&gt;&amp; , vector&lt;ChessPieces&gt;&amp; , int , string&amp; , int&amp; , vector&lt;string&gt;&amp;)</w:t>
-      </w:r>
-      <w:r>
-        <w:t>–</w:t>
-      </w:r>
-      <w:r>
-        <w:t xml:space="preserve"> metoda pomocnicza do metody void Move(…)</w:t>
-      </w:r>
-    </w:p>
-    <w:p>
-      <w:pPr>
-        <w:pStyle w:val="Tekstpodstawowy"/>
-        <w:numPr>
-          <w:ilvl w:val="1"/>
-          <w:numId w:val="4"/>
-        </w:numPr>
-        <w:rPr>
-          <w:rFonts w:ascii="Courier New" w:hAnsi="Courier New" w:cs="Courier New"/>
-        </w:rPr>
-      </w:pPr>
-      <w:r>
-        <w:rPr>
-          <w:rFonts w:ascii="Courier New" w:hAnsi="Courier New" w:cs="Courier New"/>
-        </w:rPr>
-        <w:t>void Move(int&amp;, int&amp;, vector&lt;ChessPieces&gt;&amp;, vector&lt;ChessPieces&gt;&amp;, int&amp;, vector&lt;string&gt;&amp;, vector&lt;string&gt;&amp;)</w:t>
-      </w:r>
-      <w:r>
-        <w:t>–</w:t>
-      </w:r>
-      <w:r>
-        <w:t xml:space="preserve"> metoda ta odpowiada za wykonanie ruchu przez łatwiejszego bota</w:t>
-      </w:r>
+    </w:p>
+    <w:p>
+      <w:pPr>
+        <w:pStyle w:val="Tekstpodstawowy"/>
+        <w:rPr>
+          <w:rFonts w:ascii="Courier New" w:hAnsi="Courier New" w:cs="Courier New"/>
+        </w:rPr>
+      </w:pPr>
     </w:p>
     <w:p>
       <w:pPr>
@@ -2397,7 +2285,7 @@
         </w:numPr>
       </w:pPr>
       <w:r>
-        <w:t>Ulepszenie bota szachowego, dodanie różnych poziomów trudności</w:t>
+        <w:t>Dodanie algorytmów rozwiązujących stany nieustalone</w:t>
       </w:r>
     </w:p>
     <w:p>
@@ -2409,10 +2297,7 @@
         </w:numPr>
       </w:pPr>
       <w:r>
-        <w:t xml:space="preserve">Dodanie możliwości analizy partii. </w:t>
-      </w:r>
-      <w:r>
-        <w:t>Utworzenie silnika szachowego.</w:t>
+        <w:t>Dodatkowe elementy np. dioda, tranzystory bipolarne, MOSFET</w:t>
       </w:r>
     </w:p>
     <w:p>
@@ -2424,7 +2309,7 @@
         </w:numPr>
       </w:pPr>
       <w:r>
-        <w:t>Możliwość ustawiania własnych pozycji.</w:t>
+        <w:t>Graficzny interfejs użytkownika</w:t>
       </w:r>
     </w:p>
     <w:p>
@@ -2440,7 +2325,7 @@
         <w:pStyle w:val="Tekstpodstawowy"/>
       </w:pPr>
       <w:r>
-        <w:t>W programie są użyte znaki z Unicode, np.  symbole przedstawiające figury szachowe, które są widoczne jedynie przy niektórych czcionkach. Dlatego po uruchomieniu programu pierwszy raz należy kliknąć prawym przyciskiem myszy na okienko konsoli i wybrać opcję właściwości. Następnie należy ustawić rozmiar czcionki na 18 oraz typ czcionki na MS Gothic. Wtedy szachownica wraz z figurami na pewno zostanie wyświetlona prawidłowo.</w:t>
+        <w:t>Symulator ten do rozwiązywania układu używa metody symbolicznej, w której tracona jest informacja o częstotliwości źródła. Dlatego dany obwód, może posiadać źródła tylko z tą samą częstotliwością. Natomiast przez użycie metody węzłowej, nie ma możliwości liczenia układu z samotnym źródłem napięcia.</w:t>
       </w:r>
     </w:p>
     <w:sectPr>
@@ -4301,6 +4186,7 @@
   <w:style w:type="character" w:default="1" w:styleId="Domylnaczcionkaakapitu">
     <w:name w:val="Default Paragraph Font"/>
     <w:uiPriority w:val="1"/>
+    <w:semiHidden/>
     <w:unhideWhenUsed/>
   </w:style>
   <w:style w:type="table" w:default="1" w:styleId="Standardowy">
@@ -4348,7 +4234,6 @@
     <w:rPr>
       <w:color w:val="000080"/>
       <w:u w:val="single"/>
-      <w:lang/>
     </w:rPr>
   </w:style>
   <w:style w:type="paragraph" w:customStyle="1" w:styleId="Heading">

</xml_diff>